<commit_message>
Fixed some issues with OpenWeatherSeverity. Updated API doc
</commit_message>
<xml_diff>
--- a/WeatherService/docs/API_Doc.docx
+++ b/WeatherService/docs/API_Doc.docx
@@ -20,6 +20,15 @@
         </w:rPr>
         <w:t>Weather Service API Documentation</w:t>
       </w:r>
+      <w:r>
+        <w:rPr>
+          <w:rFonts w:ascii="Arial" w:hAnsi="Arial" w:cs="Arial"/>
+          <w:b/>
+          <w:sz w:val="40"/>
+          <w:szCs w:val="40"/>
+        </w:rPr>
+        <w:t xml:space="preserve"> (WIP)</w:t>
+      </w:r>
     </w:p>
     <w:p>
       <w:pPr>
@@ -64,16 +73,16 @@
         <w:rPr>
           <w:rFonts w:ascii="Arial" w:hAnsi="Arial" w:cs="Arial"/>
           <w:b/>
-          <w:sz w:val="26"/>
-          <w:szCs w:val="26"/>
+          <w:sz w:val="28"/>
+          <w:szCs w:val="28"/>
         </w:rPr>
       </w:pPr>
       <w:r>
         <w:rPr>
           <w:rFonts w:ascii="Arial" w:hAnsi="Arial" w:cs="Arial"/>
           <w:b/>
-          <w:sz w:val="26"/>
-          <w:szCs w:val="26"/>
+          <w:sz w:val="28"/>
+          <w:szCs w:val="28"/>
         </w:rPr>
         <w:t>Authentication</w:t>
       </w:r>
@@ -227,19 +236,7 @@
                                 <w:rFonts w:ascii="Consolas" w:hAnsi="Consolas"/>
                               </w:rPr>
                               <w:tab/>
-                              <w:t>"Username": "</w:t>
-                            </w:r>
-                            <w:r>
-                              <w:rPr>
-                                <w:rFonts w:ascii="Consolas" w:hAnsi="Consolas"/>
-                              </w:rPr>
-                              <w:t>John Doe</w:t>
-                            </w:r>
-                            <w:r>
-                              <w:rPr>
-                                <w:rFonts w:ascii="Consolas" w:hAnsi="Consolas"/>
-                              </w:rPr>
-                              <w:t>",</w:t>
+                              <w:t>"Username": "John Doe",</w:t>
                             </w:r>
                           </w:p>
                           <w:p>
@@ -254,19 +251,7 @@
                                 <w:rFonts w:ascii="Consolas" w:hAnsi="Consolas"/>
                               </w:rPr>
                               <w:tab/>
-                              <w:t>"Password": "</w:t>
-                            </w:r>
-                            <w:r>
-                              <w:rPr>
-                                <w:rFonts w:ascii="Consolas" w:hAnsi="Consolas"/>
-                              </w:rPr>
-                              <w:t>12345678</w:t>
-                            </w:r>
-                            <w:r>
-                              <w:rPr>
-                                <w:rFonts w:ascii="Consolas" w:hAnsi="Consolas"/>
-                              </w:rPr>
-                              <w:t>"</w:t>
+                              <w:t>"Password": "12345678"</w:t>
                             </w:r>
                           </w:p>
                           <w:p>
@@ -335,19 +320,7 @@
                           <w:rFonts w:ascii="Consolas" w:hAnsi="Consolas"/>
                         </w:rPr>
                         <w:tab/>
-                        <w:t>"Username": "</w:t>
-                      </w:r>
-                      <w:r>
-                        <w:rPr>
-                          <w:rFonts w:ascii="Consolas" w:hAnsi="Consolas"/>
-                        </w:rPr>
-                        <w:t>John Doe</w:t>
-                      </w:r>
-                      <w:r>
-                        <w:rPr>
-                          <w:rFonts w:ascii="Consolas" w:hAnsi="Consolas"/>
-                        </w:rPr>
-                        <w:t>",</w:t>
+                        <w:t>"Username": "John Doe",</w:t>
                       </w:r>
                     </w:p>
                     <w:p>
@@ -362,19 +335,7 @@
                           <w:rFonts w:ascii="Consolas" w:hAnsi="Consolas"/>
                         </w:rPr>
                         <w:tab/>
-                        <w:t>"Password": "</w:t>
-                      </w:r>
-                      <w:r>
-                        <w:rPr>
-                          <w:rFonts w:ascii="Consolas" w:hAnsi="Consolas"/>
-                        </w:rPr>
-                        <w:t>12345678</w:t>
-                      </w:r>
-                      <w:r>
-                        <w:rPr>
-                          <w:rFonts w:ascii="Consolas" w:hAnsi="Consolas"/>
-                        </w:rPr>
-                        <w:t>"</w:t>
+                        <w:t>"Password": "12345678"</w:t>
                       </w:r>
                     </w:p>
                     <w:p>
@@ -455,7 +416,23 @@
           <w:sz w:val="26"/>
           <w:szCs w:val="26"/>
         </w:rPr>
-        <w:t>request to get authenticated.</w:t>
+        <w:t xml:space="preserve">request </w:t>
+      </w:r>
+      <w:r>
+        <w:rPr>
+          <w:rFonts w:ascii="Arial" w:hAnsi="Arial" w:cs="Arial"/>
+          <w:sz w:val="26"/>
+          <w:szCs w:val="26"/>
+        </w:rPr>
+        <w:t>in order to</w:t>
+      </w:r>
+      <w:r>
+        <w:rPr>
+          <w:rFonts w:ascii="Arial" w:hAnsi="Arial" w:cs="Arial"/>
+          <w:sz w:val="26"/>
+          <w:szCs w:val="26"/>
+        </w:rPr>
+        <w:t xml:space="preserve"> get authenticated.</w:t>
       </w:r>
     </w:p>
     <w:p>
@@ -615,13 +592,13 @@
         <w:tblLook w:val="04A0" w:firstRow="1" w:lastRow="0" w:firstColumn="1" w:lastColumn="0" w:noHBand="0" w:noVBand="1"/>
       </w:tblPr>
       <w:tblGrid>
-        <w:gridCol w:w="1838"/>
-        <w:gridCol w:w="6792"/>
+        <w:gridCol w:w="2405"/>
+        <w:gridCol w:w="6225"/>
       </w:tblGrid>
       <w:tr>
         <w:tc>
           <w:tcPr>
-            <w:tcW w:w="1838" w:type="dxa"/>
+            <w:tcW w:w="2405" w:type="dxa"/>
           </w:tcPr>
           <w:p>
             <w:pPr>
@@ -640,7 +617,7 @@
         </w:tc>
         <w:tc>
           <w:tcPr>
-            <w:tcW w:w="6792" w:type="dxa"/>
+            <w:tcW w:w="6225" w:type="dxa"/>
           </w:tcPr>
           <w:p>
             <w:pPr>
@@ -661,7 +638,7 @@
       <w:tr>
         <w:tc>
           <w:tcPr>
-            <w:tcW w:w="1838" w:type="dxa"/>
+            <w:tcW w:w="2405" w:type="dxa"/>
           </w:tcPr>
           <w:p>
             <w:pPr>
@@ -680,7 +657,7 @@
         </w:tc>
         <w:tc>
           <w:tcPr>
-            <w:tcW w:w="6792" w:type="dxa"/>
+            <w:tcW w:w="6225" w:type="dxa"/>
           </w:tcPr>
           <w:p>
             <w:pPr>
@@ -727,36 +704,30 @@
       <w:pPr>
         <w:rPr>
           <w:rFonts w:ascii="Arial" w:hAnsi="Arial" w:cs="Arial"/>
-          <w:sz w:val="26"/>
-          <w:szCs w:val="26"/>
+          <w:sz w:val="28"/>
+          <w:szCs w:val="28"/>
         </w:rPr>
       </w:pPr>
-    </w:p>
-    <w:p>
-      <w:pPr>
-        <w:rPr>
-          <w:rFonts w:ascii="Arial" w:hAnsi="Arial" w:cs="Arial"/>
-          <w:sz w:val="26"/>
-          <w:szCs w:val="26"/>
-        </w:rPr>
-      </w:pPr>
-    </w:p>
-    <w:p>
-      <w:pPr>
-        <w:rPr>
-          <w:rFonts w:ascii="Arial" w:hAnsi="Arial" w:cs="Arial"/>
-          <w:sz w:val="26"/>
-          <w:szCs w:val="26"/>
-        </w:rPr>
-      </w:pPr>
       <w:r>
         <w:rPr>
           <w:rFonts w:ascii="Arial" w:hAnsi="Arial" w:cs="Arial"/>
           <w:b/>
-          <w:sz w:val="26"/>
-          <w:szCs w:val="26"/>
-        </w:rPr>
-        <w:t>Weather Providers List</w:t>
+          <w:sz w:val="28"/>
+          <w:szCs w:val="28"/>
+        </w:rPr>
+        <w:lastRenderedPageBreak/>
+        <w:t>Weathe</w:t>
+      </w:r>
+      <w:bookmarkStart w:id="0" w:name="_GoBack"/>
+      <w:bookmarkEnd w:id="0"/>
+      <w:r>
+        <w:rPr>
+          <w:rFonts w:ascii="Arial" w:hAnsi="Arial" w:cs="Arial"/>
+          <w:b/>
+          <w:sz w:val="28"/>
+          <w:szCs w:val="28"/>
+        </w:rPr>
+        <w:t>r Providers List</w:t>
       </w:r>
     </w:p>
     <w:p>
@@ -792,16 +763,7 @@
             <w:sz w:val="26"/>
             <w:szCs w:val="26"/>
           </w:rPr>
-          <w:t>https://hostname/api/weather/</w:t>
-        </w:r>
-        <w:r>
-          <w:rPr>
-            <w:rStyle w:val="Hyperlink"/>
-            <w:rFonts w:ascii="Arial" w:hAnsi="Arial" w:cs="Arial"/>
-            <w:sz w:val="26"/>
-            <w:szCs w:val="26"/>
-          </w:rPr>
-          <w:t>providers</w:t>
+          <w:t>https://hostname/api/weather/providers</w:t>
         </w:r>
       </w:hyperlink>
     </w:p>
@@ -825,18 +787,19 @@
       <w:r>
         <w:rPr>
           <w:rFonts w:ascii="Arial" w:hAnsi="Arial" w:cs="Arial"/>
-          <w:sz w:val="26"/>
-          <w:szCs w:val="26"/>
-        </w:rPr>
-        <w:t>NOTE</w:t>
-      </w:r>
-      <w:r>
-        <w:rPr>
-          <w:rFonts w:ascii="Arial" w:hAnsi="Arial" w:cs="Arial"/>
-          <w:sz w:val="26"/>
-          <w:szCs w:val="26"/>
-        </w:rPr>
-        <w:t xml:space="preserve">: Authorization required. Check the </w:t>
+          <w:b/>
+          <w:sz w:val="26"/>
+          <w:szCs w:val="26"/>
+        </w:rPr>
+        <w:t>NOTE:</w:t>
+      </w:r>
+      <w:r>
+        <w:rPr>
+          <w:rFonts w:ascii="Arial" w:hAnsi="Arial" w:cs="Arial"/>
+          <w:sz w:val="26"/>
+          <w:szCs w:val="26"/>
+        </w:rPr>
+        <w:t xml:space="preserve"> Authorization required. Check the </w:t>
       </w:r>
       <w:r>
         <w:rPr>
@@ -1330,16 +1293,16 @@
         <w:rPr>
           <w:rFonts w:ascii="Arial" w:hAnsi="Arial" w:cs="Arial"/>
           <w:b/>
-          <w:sz w:val="26"/>
-          <w:szCs w:val="26"/>
+          <w:sz w:val="28"/>
+          <w:szCs w:val="28"/>
         </w:rPr>
       </w:pPr>
       <w:r>
         <w:rPr>
           <w:rFonts w:ascii="Arial" w:hAnsi="Arial" w:cs="Arial"/>
           <w:b/>
-          <w:sz w:val="26"/>
-          <w:szCs w:val="26"/>
+          <w:sz w:val="28"/>
+          <w:szCs w:val="28"/>
         </w:rPr>
         <w:lastRenderedPageBreak/>
         <w:t>Weather</w:t>
@@ -1379,16 +1342,7 @@
             <w:sz w:val="26"/>
             <w:szCs w:val="26"/>
           </w:rPr>
-          <w:t>https://hostname/api/weather/</w:t>
-        </w:r>
-        <w:r>
-          <w:rPr>
-            <w:rStyle w:val="Hyperlink"/>
-            <w:rFonts w:ascii="Arial" w:hAnsi="Arial" w:cs="Arial"/>
-            <w:sz w:val="26"/>
-            <w:szCs w:val="26"/>
-          </w:rPr>
-          <w:t>{providerID},{latitude},{longitude}</w:t>
+          <w:t>https://hostname/api/weather/{providerID},{latitude},{longitude}</w:t>
         </w:r>
       </w:hyperlink>
     </w:p>
@@ -1406,23 +1360,7 @@
           <w:sz w:val="26"/>
           <w:szCs w:val="26"/>
         </w:rPr>
-        <w:t xml:space="preserve">Example: </w:t>
-      </w:r>
-      <w:r>
-        <w:rPr>
-          <w:rFonts w:ascii="Arial" w:hAnsi="Arial" w:cs="Arial"/>
-          <w:sz w:val="26"/>
-          <w:szCs w:val="26"/>
-        </w:rPr>
-        <w:t>GET</w:t>
-      </w:r>
-      <w:r>
-        <w:rPr>
-          <w:rFonts w:ascii="Arial" w:hAnsi="Arial" w:cs="Arial"/>
-          <w:sz w:val="26"/>
-          <w:szCs w:val="26"/>
-        </w:rPr>
-        <w:t xml:space="preserve"> </w:t>
+        <w:t xml:space="preserve">Example: GET </w:t>
       </w:r>
       <w:hyperlink r:id="rId8" w:history="1">
         <w:r>
@@ -1444,15 +1382,6 @@
           <w:szCs w:val="26"/>
         </w:rPr>
       </w:pPr>
-    </w:p>
-    <w:p>
-      <w:pPr>
-        <w:rPr>
-          <w:rFonts w:ascii="Arial" w:hAnsi="Arial" w:cs="Arial"/>
-          <w:sz w:val="26"/>
-          <w:szCs w:val="26"/>
-        </w:rPr>
-      </w:pPr>
       <w:r>
         <w:rPr>
           <w:rFonts w:ascii="Arial" w:hAnsi="Arial" w:cs="Arial"/>
@@ -1486,16 +1415,7 @@
             <w:sz w:val="26"/>
             <w:szCs w:val="26"/>
           </w:rPr>
-          <w:t>https://hostname/api/weather/0,51.528308,-0.3817765</w:t>
-        </w:r>
-        <w:r>
-          <w:rPr>
-            <w:rStyle w:val="Hyperlink"/>
-            <w:rFonts w:ascii="Arial" w:hAnsi="Arial" w:cs="Arial"/>
-            <w:sz w:val="26"/>
-            <w:szCs w:val="26"/>
-          </w:rPr>
-          <w:t>?units=metric</w:t>
+          <w:t>https://hostname/api/weather/0,51.528308,-0.3817765?units=metric</w:t>
         </w:r>
       </w:hyperlink>
     </w:p>
@@ -1536,18 +1456,19 @@
       <w:r>
         <w:rPr>
           <w:rFonts w:ascii="Arial" w:hAnsi="Arial" w:cs="Arial"/>
-          <w:sz w:val="26"/>
-          <w:szCs w:val="26"/>
-        </w:rPr>
-        <w:t>NOTE</w:t>
-      </w:r>
-      <w:r>
-        <w:rPr>
-          <w:rFonts w:ascii="Arial" w:hAnsi="Arial" w:cs="Arial"/>
-          <w:sz w:val="26"/>
-          <w:szCs w:val="26"/>
-        </w:rPr>
-        <w:t>: Authorization required. Check the authentication section.</w:t>
+          <w:b/>
+          <w:sz w:val="26"/>
+          <w:szCs w:val="26"/>
+        </w:rPr>
+        <w:t>NOTE:</w:t>
+      </w:r>
+      <w:r>
+        <w:rPr>
+          <w:rFonts w:ascii="Arial" w:hAnsi="Arial" w:cs="Arial"/>
+          <w:sz w:val="26"/>
+          <w:szCs w:val="26"/>
+        </w:rPr>
+        <w:t xml:space="preserve"> Authorization required. Check the authentication section.</w:t>
       </w:r>
     </w:p>
     <w:p>
@@ -1573,326 +1494,11 @@
           <w:sz w:val="26"/>
           <w:szCs w:val="26"/>
         </w:rPr>
-        <w:t>NOTES:</w:t>
+        <w:t>This request returns you the current weather data and the daily forecast.</w:t>
       </w:r>
     </w:p>
     <w:p>
       <w:pPr>
-        <w:rPr>
-          <w:rFonts w:ascii="Arial" w:hAnsi="Arial" w:cs="Arial"/>
-          <w:sz w:val="26"/>
-          <w:szCs w:val="26"/>
-        </w:rPr>
-      </w:pPr>
-      <w:r>
-        <w:rPr>
-          <w:rFonts w:ascii="Arial" w:hAnsi="Arial" w:cs="Arial"/>
-          <w:sz w:val="26"/>
-          <w:szCs w:val="26"/>
-        </w:rPr>
-        <w:t>This request returns you the current weather data and the daily forecast.</w:t>
-      </w:r>
-    </w:p>
-    <w:p>
-      <w:pPr>
-        <w:rPr>
-          <w:rFonts w:ascii="Arial" w:hAnsi="Arial" w:cs="Arial"/>
-          <w:sz w:val="26"/>
-          <w:szCs w:val="26"/>
-        </w:rPr>
-      </w:pPr>
-      <w:r>
-        <w:rPr>
-          <w:rFonts w:ascii="Arial" w:hAnsi="Arial" w:cs="Arial"/>
-          <w:sz w:val="26"/>
-          <w:szCs w:val="26"/>
-        </w:rPr>
-        <w:t>You will receive the s</w:t>
-      </w:r>
-      <w:r>
-        <w:rPr>
-          <w:rFonts w:ascii="Arial" w:hAnsi="Arial" w:cs="Arial"/>
-          <w:sz w:val="26"/>
-          <w:szCs w:val="26"/>
-        </w:rPr>
-        <w:t>tatus</w:t>
-      </w:r>
-      <w:r>
-        <w:rPr>
-          <w:rFonts w:ascii="Arial" w:hAnsi="Arial" w:cs="Arial"/>
-          <w:sz w:val="26"/>
-          <w:szCs w:val="26"/>
-        </w:rPr>
-        <w:t xml:space="preserve"> </w:t>
-      </w:r>
-      <w:r>
-        <w:rPr>
-          <w:rFonts w:ascii="Arial" w:hAnsi="Arial" w:cs="Arial"/>
-          <w:sz w:val="26"/>
-          <w:szCs w:val="26"/>
-        </w:rPr>
-        <w:t>400</w:t>
-      </w:r>
-      <w:r>
-        <w:rPr>
-          <w:rFonts w:ascii="Arial" w:hAnsi="Arial" w:cs="Arial"/>
-          <w:sz w:val="26"/>
-          <w:szCs w:val="26"/>
-        </w:rPr>
-        <w:t>: “</w:t>
-      </w:r>
-      <w:r>
-        <w:rPr>
-          <w:rFonts w:ascii="Arial" w:hAnsi="Arial" w:cs="Arial"/>
-          <w:sz w:val="26"/>
-          <w:szCs w:val="26"/>
-        </w:rPr>
-        <w:t>Bad</w:t>
-      </w:r>
-      <w:r>
-        <w:rPr>
-          <w:rFonts w:ascii="Arial" w:hAnsi="Arial" w:cs="Arial"/>
-          <w:sz w:val="26"/>
-          <w:szCs w:val="26"/>
-        </w:rPr>
-        <w:t xml:space="preserve"> </w:t>
-      </w:r>
-      <w:r>
-        <w:rPr>
-          <w:rFonts w:ascii="Arial" w:hAnsi="Arial" w:cs="Arial"/>
-          <w:sz w:val="26"/>
-          <w:szCs w:val="26"/>
-        </w:rPr>
-        <w:t>Request</w:t>
-      </w:r>
-      <w:r>
-        <w:rPr>
-          <w:rFonts w:ascii="Arial" w:hAnsi="Arial" w:cs="Arial"/>
-          <w:sz w:val="26"/>
-          <w:szCs w:val="26"/>
-        </w:rPr>
-        <w:t xml:space="preserve">” if </w:t>
-      </w:r>
-      <w:proofErr w:type="spellStart"/>
-      <w:r>
-        <w:rPr>
-          <w:rFonts w:ascii="Arial" w:hAnsi="Arial" w:cs="Arial"/>
-          <w:sz w:val="26"/>
-          <w:szCs w:val="26"/>
-        </w:rPr>
-        <w:t>the</w:t>
-      </w:r>
-      <w:proofErr w:type="spellEnd"/>
-      <w:r>
-        <w:rPr>
-          <w:rFonts w:ascii="Arial" w:hAnsi="Arial" w:cs="Arial"/>
-          <w:sz w:val="26"/>
-          <w:szCs w:val="26"/>
-        </w:rPr>
-        <w:t xml:space="preserve"> provider you have specified has been disabled. It’s </w:t>
-      </w:r>
-      <w:r>
-        <w:rPr>
-          <w:rFonts w:ascii="Arial" w:hAnsi="Arial" w:cs="Arial"/>
-          <w:sz w:val="26"/>
-          <w:szCs w:val="26"/>
-        </w:rPr>
-        <w:t>useful</w:t>
-      </w:r>
-      <w:r>
-        <w:rPr>
-          <w:rFonts w:ascii="Arial" w:hAnsi="Arial" w:cs="Arial"/>
-          <w:sz w:val="26"/>
-          <w:szCs w:val="26"/>
-        </w:rPr>
-        <w:t xml:space="preserve"> to use the </w:t>
-      </w:r>
-      <w:proofErr w:type="spellStart"/>
-      <w:r>
-        <w:rPr>
-          <w:rFonts w:ascii="Arial" w:hAnsi="Arial" w:cs="Arial"/>
-          <w:sz w:val="26"/>
-          <w:szCs w:val="26"/>
-        </w:rPr>
-        <w:t>api</w:t>
-      </w:r>
-      <w:proofErr w:type="spellEnd"/>
-      <w:r>
-        <w:rPr>
-          <w:rFonts w:ascii="Arial" w:hAnsi="Arial" w:cs="Arial"/>
-          <w:sz w:val="26"/>
-          <w:szCs w:val="26"/>
-        </w:rPr>
-        <w:t>/weather/providers request</w:t>
-      </w:r>
-      <w:r>
-        <w:rPr>
-          <w:rFonts w:ascii="Arial" w:hAnsi="Arial" w:cs="Arial"/>
-          <w:sz w:val="26"/>
-          <w:szCs w:val="26"/>
-        </w:rPr>
-        <w:t xml:space="preserve"> in that case</w:t>
-      </w:r>
-      <w:r>
-        <w:rPr>
-          <w:rFonts w:ascii="Arial" w:hAnsi="Arial" w:cs="Arial"/>
-          <w:sz w:val="26"/>
-          <w:szCs w:val="26"/>
-        </w:rPr>
-        <w:t xml:space="preserve"> to </w:t>
-      </w:r>
-      <w:r>
-        <w:rPr>
-          <w:rFonts w:ascii="Arial" w:hAnsi="Arial" w:cs="Arial"/>
-          <w:sz w:val="26"/>
-          <w:szCs w:val="26"/>
-        </w:rPr>
-        <w:t>find an alternative solution.</w:t>
-      </w:r>
-    </w:p>
-    <w:p>
-      <w:pPr>
-        <w:rPr>
-          <w:rFonts w:ascii="Arial" w:hAnsi="Arial" w:cs="Arial"/>
-          <w:sz w:val="26"/>
-          <w:szCs w:val="26"/>
-        </w:rPr>
-      </w:pPr>
-      <w:r>
-        <w:rPr>
-          <w:rFonts w:ascii="Arial" w:hAnsi="Arial" w:cs="Arial"/>
-          <w:sz w:val="26"/>
-          <w:szCs w:val="26"/>
-        </w:rPr>
-        <w:t xml:space="preserve">If you receive </w:t>
-      </w:r>
-      <w:r>
-        <w:rPr>
-          <w:rFonts w:ascii="Arial" w:hAnsi="Arial" w:cs="Arial"/>
-          <w:sz w:val="26"/>
-          <w:szCs w:val="26"/>
-        </w:rPr>
-        <w:t>the</w:t>
-      </w:r>
-      <w:r>
-        <w:rPr>
-          <w:rFonts w:ascii="Arial" w:hAnsi="Arial" w:cs="Arial"/>
-          <w:sz w:val="26"/>
-          <w:szCs w:val="26"/>
-        </w:rPr>
-        <w:t xml:space="preserve"> </w:t>
-      </w:r>
-      <w:r>
-        <w:rPr>
-          <w:rFonts w:ascii="Arial" w:hAnsi="Arial" w:cs="Arial"/>
-          <w:sz w:val="26"/>
-          <w:szCs w:val="26"/>
-        </w:rPr>
-        <w:t>s</w:t>
-      </w:r>
-      <w:r>
-        <w:rPr>
-          <w:rFonts w:ascii="Arial" w:hAnsi="Arial" w:cs="Arial"/>
-          <w:sz w:val="26"/>
-          <w:szCs w:val="26"/>
-        </w:rPr>
-        <w:t>tatus</w:t>
-      </w:r>
-      <w:r>
-        <w:rPr>
-          <w:rFonts w:ascii="Arial" w:hAnsi="Arial" w:cs="Arial"/>
-          <w:sz w:val="26"/>
-          <w:szCs w:val="26"/>
-        </w:rPr>
-        <w:t xml:space="preserve"> </w:t>
-      </w:r>
-      <w:r>
-        <w:rPr>
-          <w:rFonts w:ascii="Arial" w:hAnsi="Arial" w:cs="Arial"/>
-          <w:sz w:val="26"/>
-          <w:szCs w:val="26"/>
-        </w:rPr>
-        <w:t>503</w:t>
-      </w:r>
-      <w:r>
-        <w:rPr>
-          <w:rFonts w:ascii="Arial" w:hAnsi="Arial" w:cs="Arial"/>
-          <w:sz w:val="26"/>
-          <w:szCs w:val="26"/>
-        </w:rPr>
-        <w:t xml:space="preserve">: </w:t>
-      </w:r>
-      <w:r>
-        <w:rPr>
-          <w:rFonts w:ascii="Arial" w:hAnsi="Arial" w:cs="Arial"/>
-          <w:sz w:val="26"/>
-          <w:szCs w:val="26"/>
-        </w:rPr>
-        <w:t>“</w:t>
-      </w:r>
-      <w:r>
-        <w:rPr>
-          <w:rFonts w:ascii="Arial" w:hAnsi="Arial" w:cs="Arial"/>
-          <w:sz w:val="26"/>
-          <w:szCs w:val="26"/>
-        </w:rPr>
-        <w:t>Service</w:t>
-      </w:r>
-      <w:r>
-        <w:rPr>
-          <w:rFonts w:ascii="Arial" w:hAnsi="Arial" w:cs="Arial"/>
-          <w:sz w:val="26"/>
-          <w:szCs w:val="26"/>
-        </w:rPr>
-        <w:t xml:space="preserve"> </w:t>
-      </w:r>
-      <w:r>
-        <w:rPr>
-          <w:rFonts w:ascii="Arial" w:hAnsi="Arial" w:cs="Arial"/>
-          <w:sz w:val="26"/>
-          <w:szCs w:val="26"/>
-        </w:rPr>
-        <w:t>Unavailable</w:t>
-      </w:r>
-      <w:r>
-        <w:rPr>
-          <w:rFonts w:ascii="Arial" w:hAnsi="Arial" w:cs="Arial"/>
-          <w:sz w:val="26"/>
-          <w:szCs w:val="26"/>
-        </w:rPr>
-        <w:t>”</w:t>
-      </w:r>
-      <w:r>
-        <w:rPr>
-          <w:rFonts w:ascii="Arial" w:hAnsi="Arial" w:cs="Arial"/>
-          <w:sz w:val="26"/>
-          <w:szCs w:val="26"/>
-        </w:rPr>
-        <w:t>, then there’s most likely a problem with the weather provider. You can try again later or use a different weather provider temporarily.</w:t>
-      </w:r>
-    </w:p>
-    <w:p>
-      <w:pPr>
-        <w:rPr>
-          <w:rFonts w:ascii="Arial" w:hAnsi="Arial" w:cs="Arial"/>
-          <w:sz w:val="26"/>
-          <w:szCs w:val="26"/>
-        </w:rPr>
-      </w:pPr>
-      <w:r>
-        <w:rPr>
-          <w:rFonts w:ascii="Arial" w:hAnsi="Arial" w:cs="Arial"/>
-          <w:sz w:val="26"/>
-          <w:szCs w:val="26"/>
-        </w:rPr>
-        <w:t>It’s recommended to be consistent with one weather provider unless there’s an issue. However, in case you switch for whatever reason, you may receive a cached response from your previous provider if that response hasn’t expired.</w:t>
-      </w:r>
-      <w:bookmarkStart w:id="0" w:name="_GoBack"/>
-      <w:bookmarkEnd w:id="0"/>
-    </w:p>
-    <w:p>
-      <w:pPr>
-        <w:pStyle w:val="NoSpacing"/>
         <w:rPr>
           <w:rFonts w:ascii="Arial" w:hAnsi="Arial" w:cs="Arial"/>
           <w:sz w:val="26"/>
@@ -1902,23 +1508,355 @@
     </w:p>
     <w:p>
       <w:pPr>
-        <w:pStyle w:val="NoSpacing"/>
-        <w:rPr>
-          <w:rFonts w:ascii="Arial" w:hAnsi="Arial" w:cs="Arial"/>
+        <w:rPr>
+          <w:rFonts w:ascii="Arial" w:hAnsi="Arial" w:cs="Arial"/>
+          <w:b/>
           <w:sz w:val="26"/>
           <w:szCs w:val="26"/>
         </w:rPr>
       </w:pPr>
+      <w:r>
+        <w:rPr>
+          <w:rFonts w:ascii="Arial" w:hAnsi="Arial" w:cs="Arial"/>
+          <w:b/>
+          <w:sz w:val="26"/>
+          <w:szCs w:val="26"/>
+        </w:rPr>
+        <w:t>NOTES:</w:t>
+      </w:r>
     </w:p>
     <w:p>
       <w:pPr>
-        <w:pStyle w:val="NoSpacing"/>
         <w:rPr>
           <w:rFonts w:ascii="Arial" w:hAnsi="Arial" w:cs="Arial"/>
           <w:sz w:val="26"/>
           <w:szCs w:val="26"/>
         </w:rPr>
       </w:pPr>
+      <w:r>
+        <w:rPr>
+          <w:rFonts w:ascii="Arial" w:hAnsi="Arial" w:cs="Arial"/>
+          <w:sz w:val="26"/>
+          <w:szCs w:val="26"/>
+        </w:rPr>
+        <w:t>You will receive the s</w:t>
+      </w:r>
+      <w:r>
+        <w:rPr>
+          <w:rFonts w:ascii="Arial" w:hAnsi="Arial" w:cs="Arial"/>
+          <w:sz w:val="26"/>
+          <w:szCs w:val="26"/>
+        </w:rPr>
+        <w:t>tatus</w:t>
+      </w:r>
+      <w:r>
+        <w:rPr>
+          <w:rFonts w:ascii="Arial" w:hAnsi="Arial" w:cs="Arial"/>
+          <w:sz w:val="26"/>
+          <w:szCs w:val="26"/>
+        </w:rPr>
+        <w:t xml:space="preserve"> </w:t>
+      </w:r>
+      <w:r>
+        <w:rPr>
+          <w:rFonts w:ascii="Arial" w:hAnsi="Arial" w:cs="Arial"/>
+          <w:i/>
+          <w:sz w:val="26"/>
+          <w:szCs w:val="26"/>
+        </w:rPr>
+        <w:t>400: “Bad Request”</w:t>
+      </w:r>
+      <w:r>
+        <w:rPr>
+          <w:rFonts w:ascii="Arial" w:hAnsi="Arial" w:cs="Arial"/>
+          <w:sz w:val="26"/>
+          <w:szCs w:val="26"/>
+        </w:rPr>
+        <w:t xml:space="preserve"> if the provider you have specified has been disabled. It’s </w:t>
+      </w:r>
+      <w:r>
+        <w:rPr>
+          <w:rFonts w:ascii="Arial" w:hAnsi="Arial" w:cs="Arial"/>
+          <w:sz w:val="26"/>
+          <w:szCs w:val="26"/>
+        </w:rPr>
+        <w:t>useful</w:t>
+      </w:r>
+      <w:r>
+        <w:rPr>
+          <w:rFonts w:ascii="Arial" w:hAnsi="Arial" w:cs="Arial"/>
+          <w:sz w:val="26"/>
+          <w:szCs w:val="26"/>
+        </w:rPr>
+        <w:t xml:space="preserve"> to use the </w:t>
+      </w:r>
+      <w:proofErr w:type="spellStart"/>
+      <w:r>
+        <w:rPr>
+          <w:rFonts w:ascii="Arial" w:hAnsi="Arial" w:cs="Arial"/>
+          <w:i/>
+          <w:sz w:val="26"/>
+          <w:szCs w:val="26"/>
+        </w:rPr>
+        <w:t>api</w:t>
+      </w:r>
+      <w:proofErr w:type="spellEnd"/>
+      <w:r>
+        <w:rPr>
+          <w:rFonts w:ascii="Arial" w:hAnsi="Arial" w:cs="Arial"/>
+          <w:i/>
+          <w:sz w:val="26"/>
+          <w:szCs w:val="26"/>
+        </w:rPr>
+        <w:t>/weather/providers</w:t>
+      </w:r>
+      <w:r>
+        <w:rPr>
+          <w:rFonts w:ascii="Arial" w:hAnsi="Arial" w:cs="Arial"/>
+          <w:sz w:val="26"/>
+          <w:szCs w:val="26"/>
+        </w:rPr>
+        <w:t xml:space="preserve"> request</w:t>
+      </w:r>
+      <w:r>
+        <w:rPr>
+          <w:rFonts w:ascii="Arial" w:hAnsi="Arial" w:cs="Arial"/>
+          <w:sz w:val="26"/>
+          <w:szCs w:val="26"/>
+        </w:rPr>
+        <w:t xml:space="preserve"> in that case</w:t>
+      </w:r>
+      <w:r>
+        <w:rPr>
+          <w:rFonts w:ascii="Arial" w:hAnsi="Arial" w:cs="Arial"/>
+          <w:sz w:val="26"/>
+          <w:szCs w:val="26"/>
+        </w:rPr>
+        <w:t xml:space="preserve"> to </w:t>
+      </w:r>
+      <w:r>
+        <w:rPr>
+          <w:rFonts w:ascii="Arial" w:hAnsi="Arial" w:cs="Arial"/>
+          <w:sz w:val="26"/>
+          <w:szCs w:val="26"/>
+        </w:rPr>
+        <w:t>find an alternative solution.</w:t>
+      </w:r>
+    </w:p>
+    <w:p>
+      <w:pPr>
+        <w:rPr>
+          <w:rFonts w:ascii="Arial" w:hAnsi="Arial" w:cs="Arial"/>
+          <w:sz w:val="26"/>
+          <w:szCs w:val="26"/>
+        </w:rPr>
+      </w:pPr>
+      <w:r>
+        <w:rPr>
+          <w:rFonts w:ascii="Arial" w:hAnsi="Arial" w:cs="Arial"/>
+          <w:sz w:val="26"/>
+          <w:szCs w:val="26"/>
+        </w:rPr>
+        <w:t xml:space="preserve">If you receive </w:t>
+      </w:r>
+      <w:r>
+        <w:rPr>
+          <w:rFonts w:ascii="Arial" w:hAnsi="Arial" w:cs="Arial"/>
+          <w:sz w:val="26"/>
+          <w:szCs w:val="26"/>
+        </w:rPr>
+        <w:t>the</w:t>
+      </w:r>
+      <w:r>
+        <w:rPr>
+          <w:rFonts w:ascii="Arial" w:hAnsi="Arial" w:cs="Arial"/>
+          <w:sz w:val="26"/>
+          <w:szCs w:val="26"/>
+        </w:rPr>
+        <w:t xml:space="preserve"> </w:t>
+      </w:r>
+      <w:r>
+        <w:rPr>
+          <w:rFonts w:ascii="Arial" w:hAnsi="Arial" w:cs="Arial"/>
+          <w:sz w:val="26"/>
+          <w:szCs w:val="26"/>
+        </w:rPr>
+        <w:t>s</w:t>
+      </w:r>
+      <w:r>
+        <w:rPr>
+          <w:rFonts w:ascii="Arial" w:hAnsi="Arial" w:cs="Arial"/>
+          <w:sz w:val="26"/>
+          <w:szCs w:val="26"/>
+        </w:rPr>
+        <w:t>tatus</w:t>
+      </w:r>
+      <w:r>
+        <w:rPr>
+          <w:rFonts w:ascii="Arial" w:hAnsi="Arial" w:cs="Arial"/>
+          <w:sz w:val="26"/>
+          <w:szCs w:val="26"/>
+        </w:rPr>
+        <w:t xml:space="preserve"> </w:t>
+      </w:r>
+      <w:r>
+        <w:rPr>
+          <w:rFonts w:ascii="Arial" w:hAnsi="Arial" w:cs="Arial"/>
+          <w:i/>
+          <w:sz w:val="26"/>
+          <w:szCs w:val="26"/>
+        </w:rPr>
+        <w:t xml:space="preserve">503: </w:t>
+      </w:r>
+      <w:r>
+        <w:rPr>
+          <w:rFonts w:ascii="Arial" w:hAnsi="Arial" w:cs="Arial"/>
+          <w:i/>
+          <w:sz w:val="26"/>
+          <w:szCs w:val="26"/>
+        </w:rPr>
+        <w:t>“</w:t>
+      </w:r>
+      <w:r>
+        <w:rPr>
+          <w:rFonts w:ascii="Arial" w:hAnsi="Arial" w:cs="Arial"/>
+          <w:i/>
+          <w:sz w:val="26"/>
+          <w:szCs w:val="26"/>
+        </w:rPr>
+        <w:t>Service Unavailable</w:t>
+      </w:r>
+      <w:r>
+        <w:rPr>
+          <w:rFonts w:ascii="Arial" w:hAnsi="Arial" w:cs="Arial"/>
+          <w:i/>
+          <w:sz w:val="26"/>
+          <w:szCs w:val="26"/>
+        </w:rPr>
+        <w:t>”</w:t>
+      </w:r>
+      <w:r>
+        <w:rPr>
+          <w:rFonts w:ascii="Arial" w:hAnsi="Arial" w:cs="Arial"/>
+          <w:sz w:val="26"/>
+          <w:szCs w:val="26"/>
+        </w:rPr>
+        <w:t>, then there’s most likely a problem with the weather provider. You can try again later or use a different weather provider temporarily.</w:t>
+      </w:r>
+    </w:p>
+    <w:p>
+      <w:pPr>
+        <w:rPr>
+          <w:rFonts w:ascii="Arial" w:hAnsi="Arial" w:cs="Arial"/>
+          <w:sz w:val="26"/>
+          <w:szCs w:val="26"/>
+        </w:rPr>
+      </w:pPr>
+      <w:r>
+        <w:rPr>
+          <w:rFonts w:ascii="Arial" w:hAnsi="Arial" w:cs="Arial"/>
+          <w:sz w:val="26"/>
+          <w:szCs w:val="26"/>
+        </w:rPr>
+        <w:t xml:space="preserve">It’s recommended to be consistent with one weather provider unless there’s an issue. However, in case you switch for whatever reason, you may </w:t>
+      </w:r>
+      <w:r>
+        <w:rPr>
+          <w:rFonts w:ascii="Arial" w:hAnsi="Arial" w:cs="Arial"/>
+          <w:sz w:val="26"/>
+          <w:szCs w:val="26"/>
+        </w:rPr>
+        <w:t xml:space="preserve">still </w:t>
+      </w:r>
+      <w:r>
+        <w:rPr>
+          <w:rFonts w:ascii="Arial" w:hAnsi="Arial" w:cs="Arial"/>
+          <w:sz w:val="26"/>
+          <w:szCs w:val="26"/>
+        </w:rPr>
+        <w:t>receive cached response</w:t>
+      </w:r>
+      <w:r>
+        <w:rPr>
+          <w:rFonts w:ascii="Arial" w:hAnsi="Arial" w:cs="Arial"/>
+          <w:sz w:val="26"/>
+          <w:szCs w:val="26"/>
+        </w:rPr>
+        <w:t>s</w:t>
+      </w:r>
+      <w:r>
+        <w:rPr>
+          <w:rFonts w:ascii="Arial" w:hAnsi="Arial" w:cs="Arial"/>
+          <w:sz w:val="26"/>
+          <w:szCs w:val="26"/>
+        </w:rPr>
+        <w:t xml:space="preserve"> from your previous provider if </w:t>
+      </w:r>
+      <w:r>
+        <w:rPr>
+          <w:rFonts w:ascii="Arial" w:hAnsi="Arial" w:cs="Arial"/>
+          <w:sz w:val="26"/>
+          <w:szCs w:val="26"/>
+        </w:rPr>
+        <w:t>those</w:t>
+      </w:r>
+      <w:r>
+        <w:rPr>
+          <w:rFonts w:ascii="Arial" w:hAnsi="Arial" w:cs="Arial"/>
+          <w:sz w:val="26"/>
+          <w:szCs w:val="26"/>
+        </w:rPr>
+        <w:t xml:space="preserve"> response</w:t>
+      </w:r>
+      <w:r>
+        <w:rPr>
+          <w:rFonts w:ascii="Arial" w:hAnsi="Arial" w:cs="Arial"/>
+          <w:sz w:val="26"/>
+          <w:szCs w:val="26"/>
+        </w:rPr>
+        <w:t>s</w:t>
+      </w:r>
+      <w:r>
+        <w:rPr>
+          <w:rFonts w:ascii="Arial" w:hAnsi="Arial" w:cs="Arial"/>
+          <w:sz w:val="26"/>
+          <w:szCs w:val="26"/>
+        </w:rPr>
+        <w:t xml:space="preserve"> ha</w:t>
+      </w:r>
+      <w:r>
+        <w:rPr>
+          <w:rFonts w:ascii="Arial" w:hAnsi="Arial" w:cs="Arial"/>
+          <w:sz w:val="26"/>
+          <w:szCs w:val="26"/>
+        </w:rPr>
+        <w:t>ven’t</w:t>
+      </w:r>
+      <w:r>
+        <w:rPr>
+          <w:rFonts w:ascii="Arial" w:hAnsi="Arial" w:cs="Arial"/>
+          <w:sz w:val="26"/>
+          <w:szCs w:val="26"/>
+        </w:rPr>
+        <w:t xml:space="preserve"> expired.</w:t>
+      </w:r>
+    </w:p>
+    <w:p>
+      <w:pPr>
+        <w:rPr>
+          <w:rFonts w:ascii="Arial" w:hAnsi="Arial" w:cs="Arial"/>
+          <w:sz w:val="26"/>
+          <w:szCs w:val="26"/>
+        </w:rPr>
+      </w:pPr>
+      <w:r>
+        <w:rPr>
+          <w:rFonts w:ascii="Arial" w:hAnsi="Arial" w:cs="Arial"/>
+          <w:sz w:val="26"/>
+          <w:szCs w:val="26"/>
+        </w:rPr>
+        <w:t>Do not assume the availability of the optional (check “Data explanation” below) values. The data returned by the weather providers are out of our control. It’s recommended that you handle the response in a way that won’t fail in case of missing data.</w:t>
+      </w:r>
     </w:p>
     <w:p>
       <w:pPr>
@@ -1946,8 +1884,8 @@
                 <wp:positionV relativeFrom="paragraph">
                   <wp:posOffset>236220</wp:posOffset>
                 </wp:positionV>
-                <wp:extent cx="5471160" cy="6766560"/>
-                <wp:effectExtent l="0" t="0" r="15240" b="15240"/>
+                <wp:extent cx="5471160" cy="7962900"/>
+                <wp:effectExtent l="0" t="0" r="15240" b="19050"/>
                 <wp:wrapSquare wrapText="bothSides"/>
                 <wp:docPr id="4" name="Text Box 4"/>
                 <wp:cNvGraphicFramePr>
@@ -1962,7 +1900,7 @@
                       <wps:spPr bwMode="auto">
                         <a:xfrm>
                           <a:off x="0" y="0"/>
-                          <a:ext cx="5471160" cy="6766560"/>
+                          <a:ext cx="5471160" cy="7962900"/>
                         </a:xfrm>
                         <a:prstGeom prst="rect">
                           <a:avLst/>
@@ -2297,38 +2235,122 @@
                                 <w:rFonts w:ascii="Consolas" w:hAnsi="Consolas"/>
                                 <w:b/>
                               </w:rPr>
-                              <w:t>now [forecasts]</w:t>
-                            </w:r>
-                          </w:p>
-                          <w:p>
-                            <w:pPr>
-                              <w:pStyle w:val="NoSpacing"/>
+                              <w:t>n</w:t>
+                            </w:r>
+                            <w:r>
                               <w:rPr>
                                 <w:rFonts w:ascii="Consolas" w:hAnsi="Consolas"/>
                                 <w:b/>
                               </w:rPr>
-                            </w:pPr>
+                              <w:t>ow</w:t>
+                            </w:r>
                             <w:r>
                               <w:rPr>
                                 <w:rFonts w:ascii="Consolas" w:hAnsi="Consolas"/>
                                 <w:b/>
                               </w:rPr>
-                              <w:t>current [optional]</w:t>
-                            </w:r>
-                          </w:p>
-                          <w:p>
-                            <w:pPr>
-                              <w:pStyle w:val="NoSpacing"/>
+                              <w:t xml:space="preserve"> [JSON object] [optional]</w:t>
+                            </w:r>
+                          </w:p>
+                          <w:p>
+                            <w:pPr>
+                              <w:pStyle w:val="NoSpacing"/>
+                              <w:rPr>
+                                <w:rFonts w:ascii="Consolas" w:hAnsi="Consolas"/>
+                              </w:rPr>
+                            </w:pPr>
+                            <w:r>
                               <w:rPr>
                                 <w:rFonts w:ascii="Consolas" w:hAnsi="Consolas"/>
                                 <w:b/>
                               </w:rPr>
-                            </w:pPr>
-                            <w:r>
+                              <w:tab/>
+                            </w:r>
+                            <w:r>
+                              <w:rPr>
+                                <w:rFonts w:ascii="Consolas" w:hAnsi="Consolas"/>
+                              </w:rPr>
+                              <w:t>Current</w:t>
+                            </w:r>
+                            <w:r>
+                              <w:rPr>
+                                <w:rFonts w:ascii="Consolas" w:hAnsi="Consolas"/>
+                              </w:rPr>
+                              <w:t xml:space="preserve"> weather</w:t>
+                            </w:r>
+                            <w:r>
+                              <w:rPr>
+                                <w:rFonts w:ascii="Consolas" w:hAnsi="Consolas"/>
+                              </w:rPr>
+                              <w:t xml:space="preserve"> conditions.</w:t>
+                            </w:r>
+                          </w:p>
+                          <w:p>
+                            <w:pPr>
+                              <w:pStyle w:val="NoSpacing"/>
                               <w:rPr>
                                 <w:rFonts w:ascii="Consolas" w:hAnsi="Consolas"/>
                                 <w:b/>
                               </w:rPr>
+                            </w:pPr>
+                            <w:r>
+                              <w:rPr>
+                                <w:rFonts w:ascii="Consolas" w:hAnsi="Consolas"/>
+                                <w:b/>
+                              </w:rPr>
+                              <w:t>forecasts [JSON array]</w:t>
+                            </w:r>
+                            <w:r>
+                              <w:rPr>
+                                <w:rFonts w:ascii="Consolas" w:hAnsi="Consolas"/>
+                                <w:b/>
+                              </w:rPr>
+                              <w:t xml:space="preserve"> [optional]</w:t>
+                            </w:r>
+                          </w:p>
+                          <w:p>
+                            <w:pPr>
+                              <w:pStyle w:val="NoSpacing"/>
+                              <w:ind w:left="720"/>
+                              <w:rPr>
+                                <w:rFonts w:ascii="Consolas" w:hAnsi="Consolas"/>
+                              </w:rPr>
+                            </w:pPr>
+                            <w:r>
+                              <w:rPr>
+                                <w:rFonts w:ascii="Consolas" w:hAnsi="Consolas"/>
+                              </w:rPr>
+                              <w:t xml:space="preserve">Daily </w:t>
+                            </w:r>
+                            <w:r>
+                              <w:rPr>
+                                <w:rFonts w:ascii="Consolas" w:hAnsi="Consolas"/>
+                              </w:rPr>
+                              <w:t>weather conditions. Starts from today.</w:t>
+                            </w:r>
+                          </w:p>
+                          <w:p>
+                            <w:pPr>
+                              <w:pStyle w:val="NoSpacing"/>
+                              <w:rPr>
+                                <w:rFonts w:ascii="Consolas" w:hAnsi="Consolas"/>
+                                <w:b/>
+                              </w:rPr>
+                            </w:pPr>
+                          </w:p>
+                          <w:p>
+                            <w:pPr>
+                              <w:pStyle w:val="NoSpacing"/>
+                              <w:rPr>
+                                <w:rFonts w:ascii="Consolas" w:hAnsi="Consolas"/>
+                                <w:b/>
+                              </w:rPr>
+                            </w:pPr>
+                            <w:r>
+                              <w:rPr>
+                                <w:rFonts w:ascii="Consolas" w:hAnsi="Consolas"/>
+                                <w:b/>
+                              </w:rPr>
                               <w:t>date [int64]</w:t>
                             </w:r>
                           </w:p>
@@ -2344,37 +2366,115 @@
                               <w:rPr>
                                 <w:rFonts w:ascii="Consolas" w:hAnsi="Consolas"/>
                               </w:rPr>
-                              <w:t xml:space="preserve">UNIX </w:t>
-                            </w:r>
+                              <w:t>UNIX U</w:t>
+                            </w:r>
+                            <w:r>
+                              <w:rPr>
+                                <w:rFonts w:ascii="Consolas" w:hAnsi="Consolas"/>
+                              </w:rPr>
+                              <w:t>TC</w:t>
+                            </w:r>
+                            <w:r>
+                              <w:rPr>
+                                <w:rFonts w:ascii="Consolas" w:hAnsi="Consolas"/>
+                              </w:rPr>
+                              <w:t xml:space="preserve"> time.</w:t>
+                            </w:r>
+                          </w:p>
+                          <w:p>
+                            <w:pPr>
+                              <w:pStyle w:val="NoSpacing"/>
+                              <w:rPr>
+                                <w:rFonts w:ascii="Consolas" w:hAnsi="Consolas"/>
+                                <w:b/>
+                              </w:rPr>
+                            </w:pPr>
+                            <w:r>
+                              <w:rPr>
+                                <w:rFonts w:ascii="Consolas" w:hAnsi="Consolas"/>
+                                <w:b/>
+                              </w:rPr>
+                              <w:t>temp [float] [optional]</w:t>
+                            </w:r>
+                          </w:p>
+                          <w:p>
+                            <w:pPr>
+                              <w:pStyle w:val="NoSpacing"/>
+                              <w:ind w:firstLine="720"/>
+                              <w:rPr>
+                                <w:rFonts w:ascii="Consolas" w:hAnsi="Consolas"/>
+                              </w:rPr>
+                            </w:pPr>
+                            <w:r>
+                              <w:rPr>
+                                <w:rFonts w:ascii="Consolas" w:hAnsi="Consolas"/>
+                              </w:rPr>
+                              <w:t>Current temperature.</w:t>
+                            </w:r>
+                          </w:p>
+                          <w:p>
+                            <w:pPr>
+                              <w:pStyle w:val="NoSpacing"/>
+                              <w:rPr>
+                                <w:rFonts w:ascii="Consolas" w:hAnsi="Consolas"/>
+                                <w:b/>
+                              </w:rPr>
+                            </w:pPr>
                             <w:proofErr w:type="spellStart"/>
                             <w:r>
                               <w:rPr>
                                 <w:rFonts w:ascii="Consolas" w:hAnsi="Consolas"/>
-                              </w:rPr>
-                              <w:t>Utc</w:t>
+                                <w:b/>
+                              </w:rPr>
+                              <w:t>tempMin</w:t>
                             </w:r>
                             <w:proofErr w:type="spellEnd"/>
                             <w:r>
                               <w:rPr>
                                 <w:rFonts w:ascii="Consolas" w:hAnsi="Consolas"/>
-                              </w:rPr>
-                              <w:t xml:space="preserve"> time.</w:t>
-                            </w:r>
-                          </w:p>
-                          <w:p>
-                            <w:pPr>
-                              <w:pStyle w:val="NoSpacing"/>
-                              <w:rPr>
-                                <w:rFonts w:ascii="Consolas" w:hAnsi="Consolas"/>
                                 <w:b/>
                               </w:rPr>
-                            </w:pPr>
-                            <w:r>
+                              <w:t xml:space="preserve"> [float] [optional]</w:t>
+                            </w:r>
+                          </w:p>
+                          <w:p>
+                            <w:pPr>
+                              <w:pStyle w:val="NoSpacing"/>
+                              <w:ind w:firstLine="720"/>
+                              <w:rPr>
+                                <w:rFonts w:ascii="Consolas" w:hAnsi="Consolas"/>
+                              </w:rPr>
+                            </w:pPr>
+                            <w:r>
+                              <w:rPr>
+                                <w:rFonts w:ascii="Consolas" w:hAnsi="Consolas"/>
+                              </w:rPr>
+                              <w:t>Lowest temperature of the day.</w:t>
+                            </w:r>
+                          </w:p>
+                          <w:p>
+                            <w:pPr>
+                              <w:pStyle w:val="NoSpacing"/>
                               <w:rPr>
                                 <w:rFonts w:ascii="Consolas" w:hAnsi="Consolas"/>
                                 <w:b/>
                               </w:rPr>
-                              <w:t>temp [float] [optional]</w:t>
+                            </w:pPr>
+                            <w:proofErr w:type="spellStart"/>
+                            <w:r>
+                              <w:rPr>
+                                <w:rFonts w:ascii="Consolas" w:hAnsi="Consolas"/>
+                                <w:b/>
+                              </w:rPr>
+                              <w:t>tempMax</w:t>
+                            </w:r>
+                            <w:proofErr w:type="spellEnd"/>
+                            <w:r>
+                              <w:rPr>
+                                <w:rFonts w:ascii="Consolas" w:hAnsi="Consolas"/>
+                                <w:b/>
+                              </w:rPr>
+                              <w:t xml:space="preserve"> [float] [optional]</w:t>
                             </w:r>
                           </w:p>
                           <w:p>
@@ -2389,7 +2489,7 @@
                               <w:rPr>
                                 <w:rFonts w:ascii="Consolas" w:hAnsi="Consolas"/>
                               </w:rPr>
-                              <w:t>Current temperature.</w:t>
+                              <w:t>Highest temperature of the day.</w:t>
                             </w:r>
                           </w:p>
                           <w:p>
@@ -2400,13 +2500,50 @@
                                 <w:b/>
                               </w:rPr>
                             </w:pPr>
+                            <w:r>
+                              <w:rPr>
+                                <w:rFonts w:ascii="Consolas" w:hAnsi="Consolas"/>
+                                <w:b/>
+                              </w:rPr>
+                              <w:t>humidity [int32] [optional] [%]</w:t>
+                            </w:r>
+                          </w:p>
+                          <w:p>
+                            <w:pPr>
+                              <w:pStyle w:val="NoSpacing"/>
+                              <w:rPr>
+                                <w:rFonts w:ascii="Consolas" w:hAnsi="Consolas"/>
+                              </w:rPr>
+                            </w:pPr>
+                            <w:r>
+                              <w:rPr>
+                                <w:rFonts w:ascii="Consolas" w:hAnsi="Consolas"/>
+                                <w:b/>
+                              </w:rPr>
+                              <w:tab/>
+                            </w:r>
+                            <w:r>
+                              <w:rPr>
+                                <w:rFonts w:ascii="Consolas" w:hAnsi="Consolas"/>
+                              </w:rPr>
+                              <w:t>Percentage of humidity.</w:t>
+                            </w:r>
+                          </w:p>
+                          <w:p>
+                            <w:pPr>
+                              <w:pStyle w:val="NoSpacing"/>
+                              <w:rPr>
+                                <w:rFonts w:ascii="Consolas" w:hAnsi="Consolas"/>
+                                <w:b/>
+                              </w:rPr>
+                            </w:pPr>
                             <w:proofErr w:type="spellStart"/>
                             <w:r>
                               <w:rPr>
                                 <w:rFonts w:ascii="Consolas" w:hAnsi="Consolas"/>
                                 <w:b/>
                               </w:rPr>
-                              <w:t>tempMin</w:t>
+                              <w:t>weatherType</w:t>
                             </w:r>
                             <w:proofErr w:type="spellEnd"/>
                             <w:r>
@@ -2414,27 +2551,129 @@
                                 <w:rFonts w:ascii="Consolas" w:hAnsi="Consolas"/>
                                 <w:b/>
                               </w:rPr>
+                              <w:t xml:space="preserve"> [string] [optional]</w:t>
+                            </w:r>
+                          </w:p>
+                          <w:p>
+                            <w:pPr>
+                              <w:pStyle w:val="NoSpacing"/>
+                              <w:ind w:firstLine="720"/>
+                              <w:rPr>
+                                <w:rFonts w:ascii="Consolas" w:hAnsi="Consolas"/>
+                              </w:rPr>
+                            </w:pPr>
+                            <w:r>
+                              <w:rPr>
+                                <w:rFonts w:ascii="Consolas" w:hAnsi="Consolas"/>
+                              </w:rPr>
+                              <w:t>Can be used for icons.</w:t>
+                            </w:r>
+                          </w:p>
+                          <w:p>
+                            <w:pPr>
+                              <w:pStyle w:val="NoSpacing"/>
+                              <w:rPr>
+                                <w:rFonts w:ascii="Consolas" w:hAnsi="Consolas"/>
+                                <w:b/>
+                              </w:rPr>
+                            </w:pPr>
+                            <w:proofErr w:type="spellStart"/>
+                            <w:r>
+                              <w:rPr>
+                                <w:rFonts w:ascii="Consolas" w:hAnsi="Consolas"/>
+                                <w:b/>
+                              </w:rPr>
+                              <w:t>weatherDescription</w:t>
+                            </w:r>
+                            <w:proofErr w:type="spellEnd"/>
+                            <w:r>
+                              <w:rPr>
+                                <w:rFonts w:ascii="Consolas" w:hAnsi="Consolas"/>
+                                <w:b/>
+                              </w:rPr>
+                              <w:t xml:space="preserve"> [string] [optional]</w:t>
+                            </w:r>
+                          </w:p>
+                          <w:p>
+                            <w:pPr>
+                              <w:pStyle w:val="NoSpacing"/>
+                              <w:ind w:firstLine="720"/>
+                              <w:rPr>
+                                <w:rFonts w:ascii="Consolas" w:hAnsi="Consolas"/>
+                              </w:rPr>
+                            </w:pPr>
+                            <w:r>
+                              <w:rPr>
+                                <w:rFonts w:ascii="Consolas" w:hAnsi="Consolas"/>
+                              </w:rPr>
+                              <w:t>Can be used as the weather summary.</w:t>
+                            </w:r>
+                          </w:p>
+                          <w:p>
+                            <w:pPr>
+                              <w:pStyle w:val="NoSpacing"/>
+                              <w:rPr>
+                                <w:rFonts w:ascii="Consolas" w:hAnsi="Consolas"/>
+                                <w:b/>
+                              </w:rPr>
+                            </w:pPr>
+                            <w:r>
+                              <w:rPr>
+                                <w:rFonts w:ascii="Consolas" w:hAnsi="Consolas"/>
+                                <w:b/>
+                              </w:rPr>
+                              <w:t>cloudiness [int32] [optional] [%]</w:t>
+                            </w:r>
+                          </w:p>
+                          <w:p>
+                            <w:pPr>
+                              <w:pStyle w:val="NoSpacing"/>
+                              <w:rPr>
+                                <w:rFonts w:ascii="Consolas" w:hAnsi="Consolas"/>
+                              </w:rPr>
+                            </w:pPr>
+                            <w:r>
+                              <w:rPr>
+                                <w:rFonts w:ascii="Consolas" w:hAnsi="Consolas"/>
+                                <w:b/>
+                              </w:rPr>
+                              <w:tab/>
+                            </w:r>
+                            <w:r>
+                              <w:rPr>
+                                <w:rFonts w:ascii="Consolas" w:hAnsi="Consolas"/>
+                              </w:rPr>
+                              <w:t>Percentage of cloud cover.</w:t>
+                            </w:r>
+                          </w:p>
+                          <w:p>
+                            <w:pPr>
+                              <w:pStyle w:val="NoSpacing"/>
+                              <w:rPr>
+                                <w:rFonts w:ascii="Consolas" w:hAnsi="Consolas"/>
+                                <w:b/>
+                              </w:rPr>
+                            </w:pPr>
+                            <w:proofErr w:type="spellStart"/>
+                            <w:r>
+                              <w:rPr>
+                                <w:rFonts w:ascii="Consolas" w:hAnsi="Consolas"/>
+                                <w:b/>
+                              </w:rPr>
+                              <w:t>windSpeed</w:t>
+                            </w:r>
+                            <w:proofErr w:type="spellEnd"/>
+                            <w:r>
+                              <w:rPr>
+                                <w:rFonts w:ascii="Consolas" w:hAnsi="Consolas"/>
+                                <w:b/>
+                              </w:rPr>
                               <w:t xml:space="preserve"> [float] [optional]</w:t>
                             </w:r>
                           </w:p>
                           <w:p>
                             <w:pPr>
                               <w:pStyle w:val="NoSpacing"/>
-                              <w:ind w:firstLine="720"/>
-                              <w:rPr>
-                                <w:rFonts w:ascii="Consolas" w:hAnsi="Consolas"/>
-                              </w:rPr>
-                            </w:pPr>
-                            <w:r>
-                              <w:rPr>
-                                <w:rFonts w:ascii="Consolas" w:hAnsi="Consolas"/>
-                              </w:rPr>
-                              <w:t>Lowest temperature of the day.</w:t>
-                            </w:r>
-                          </w:p>
-                          <w:p>
-                            <w:pPr>
-                              <w:pStyle w:val="NoSpacing"/>
                               <w:rPr>
                                 <w:rFonts w:ascii="Consolas" w:hAnsi="Consolas"/>
                                 <w:b/>
@@ -2446,7 +2685,7 @@
                                 <w:rFonts w:ascii="Consolas" w:hAnsi="Consolas"/>
                                 <w:b/>
                               </w:rPr>
-                              <w:t>tempMax</w:t>
+                              <w:t>windDeg</w:t>
                             </w:r>
                             <w:proofErr w:type="spellEnd"/>
                             <w:r>
@@ -2460,193 +2699,28 @@
                           <w:p>
                             <w:pPr>
                               <w:pStyle w:val="NoSpacing"/>
-                              <w:ind w:firstLine="720"/>
-                              <w:rPr>
-                                <w:rFonts w:ascii="Consolas" w:hAnsi="Consolas"/>
-                              </w:rPr>
-                            </w:pPr>
-                            <w:r>
-                              <w:rPr>
-                                <w:rFonts w:ascii="Consolas" w:hAnsi="Consolas"/>
-                              </w:rPr>
-                              <w:t>Highest temperature of the day.</w:t>
-                            </w:r>
-                          </w:p>
-                          <w:p>
-                            <w:pPr>
-                              <w:pStyle w:val="NoSpacing"/>
-                              <w:rPr>
-                                <w:rFonts w:ascii="Consolas" w:hAnsi="Consolas"/>
-                                <w:b/>
-                              </w:rPr>
-                            </w:pPr>
-                            <w:r>
-                              <w:rPr>
-                                <w:rFonts w:ascii="Consolas" w:hAnsi="Consolas"/>
-                                <w:b/>
-                              </w:rPr>
-                              <w:t>humidity [int32] [optional] [%]</w:t>
-                            </w:r>
-                          </w:p>
-                          <w:p>
-                            <w:pPr>
-                              <w:pStyle w:val="NoSpacing"/>
-                              <w:rPr>
-                                <w:rFonts w:ascii="Consolas" w:hAnsi="Consolas"/>
-                                <w:b/>
-                              </w:rPr>
-                            </w:pPr>
-                            <w:proofErr w:type="spellStart"/>
-                            <w:r>
-                              <w:rPr>
-                                <w:rFonts w:ascii="Consolas" w:hAnsi="Consolas"/>
-                                <w:b/>
-                              </w:rPr>
-                              <w:t>weatherType</w:t>
-                            </w:r>
-                            <w:proofErr w:type="spellEnd"/>
-                            <w:r>
-                              <w:rPr>
-                                <w:rFonts w:ascii="Consolas" w:hAnsi="Consolas"/>
-                                <w:b/>
-                              </w:rPr>
-                              <w:t xml:space="preserve"> [string] [optional]</w:t>
-                            </w:r>
-                          </w:p>
-                          <w:p>
-                            <w:pPr>
-                              <w:pStyle w:val="NoSpacing"/>
-                              <w:ind w:firstLine="720"/>
-                              <w:rPr>
-                                <w:rFonts w:ascii="Consolas" w:hAnsi="Consolas"/>
-                              </w:rPr>
-                            </w:pPr>
-                            <w:r>
-                              <w:rPr>
-                                <w:rFonts w:ascii="Consolas" w:hAnsi="Consolas"/>
-                              </w:rPr>
-                              <w:t>Can be used for icons.</w:t>
-                            </w:r>
-                          </w:p>
-                          <w:p>
-                            <w:pPr>
-                              <w:pStyle w:val="NoSpacing"/>
-                              <w:rPr>
-                                <w:rFonts w:ascii="Consolas" w:hAnsi="Consolas"/>
-                                <w:b/>
-                              </w:rPr>
-                            </w:pPr>
-                            <w:proofErr w:type="spellStart"/>
-                            <w:r>
-                              <w:rPr>
-                                <w:rFonts w:ascii="Consolas" w:hAnsi="Consolas"/>
-                                <w:b/>
-                              </w:rPr>
-                              <w:t>weatherDescription</w:t>
-                            </w:r>
-                            <w:proofErr w:type="spellEnd"/>
-                            <w:r>
-                              <w:rPr>
-                                <w:rFonts w:ascii="Consolas" w:hAnsi="Consolas"/>
-                                <w:b/>
-                              </w:rPr>
-                              <w:t xml:space="preserve"> [string] [optional]</w:t>
-                            </w:r>
-                          </w:p>
-                          <w:p>
-                            <w:pPr>
-                              <w:pStyle w:val="NoSpacing"/>
-                              <w:ind w:firstLine="720"/>
-                              <w:rPr>
-                                <w:rFonts w:ascii="Consolas" w:hAnsi="Consolas"/>
-                              </w:rPr>
-                            </w:pPr>
-                            <w:r>
-                              <w:rPr>
-                                <w:rFonts w:ascii="Consolas" w:hAnsi="Consolas"/>
-                              </w:rPr>
-                              <w:t>Can be used as the weather summary.</w:t>
-                            </w:r>
-                          </w:p>
-                          <w:p>
-                            <w:pPr>
-                              <w:pStyle w:val="NoSpacing"/>
-                              <w:rPr>
-                                <w:rFonts w:ascii="Consolas" w:hAnsi="Consolas"/>
-                                <w:b/>
-                              </w:rPr>
-                            </w:pPr>
-                            <w:r>
-                              <w:rPr>
-                                <w:rFonts w:ascii="Consolas" w:hAnsi="Consolas"/>
-                                <w:b/>
-                              </w:rPr>
-                              <w:t>cloudiness [int32] [optional] [%]</w:t>
-                            </w:r>
-                          </w:p>
-                          <w:p>
-                            <w:pPr>
-                              <w:pStyle w:val="NoSpacing"/>
-                              <w:rPr>
-                                <w:rFonts w:ascii="Consolas" w:hAnsi="Consolas"/>
-                                <w:b/>
-                              </w:rPr>
-                            </w:pPr>
-                            <w:proofErr w:type="spellStart"/>
-                            <w:r>
-                              <w:rPr>
-                                <w:rFonts w:ascii="Consolas" w:hAnsi="Consolas"/>
-                                <w:b/>
-                              </w:rPr>
-                              <w:t>windSpeed</w:t>
-                            </w:r>
-                            <w:proofErr w:type="spellEnd"/>
-                            <w:r>
-                              <w:rPr>
-                                <w:rFonts w:ascii="Consolas" w:hAnsi="Consolas"/>
-                                <w:b/>
-                              </w:rPr>
-                              <w:t xml:space="preserve"> [float] [optional]</w:t>
-                            </w:r>
-                          </w:p>
-                          <w:p>
-                            <w:pPr>
-                              <w:pStyle w:val="NoSpacing"/>
-                              <w:rPr>
-                                <w:rFonts w:ascii="Consolas" w:hAnsi="Consolas"/>
-                                <w:b/>
-                              </w:rPr>
-                            </w:pPr>
-                            <w:proofErr w:type="spellStart"/>
-                            <w:r>
-                              <w:rPr>
-                                <w:rFonts w:ascii="Consolas" w:hAnsi="Consolas"/>
-                                <w:b/>
-                              </w:rPr>
-                              <w:t>windDeg</w:t>
-                            </w:r>
-                            <w:proofErr w:type="spellEnd"/>
-                            <w:r>
-                              <w:rPr>
-                                <w:rFonts w:ascii="Consolas" w:hAnsi="Consolas"/>
-                                <w:b/>
-                              </w:rPr>
-                              <w:t xml:space="preserve"> [float] [optional]</w:t>
-                            </w:r>
-                          </w:p>
-                          <w:p>
-                            <w:pPr>
-                              <w:pStyle w:val="NoSpacing"/>
-                              <w:ind w:firstLine="720"/>
-                              <w:rPr>
-                                <w:rFonts w:ascii="Consolas" w:hAnsi="Consolas"/>
-                              </w:rPr>
-                            </w:pPr>
-                            <w:r>
-                              <w:rPr>
-                                <w:rFonts w:ascii="Consolas" w:hAnsi="Consolas"/>
-                              </w:rPr>
-                              <w:t>The wind direction. 0 or 360 is North and 180 is South.</w:t>
+                              <w:ind w:left="720"/>
+                              <w:rPr>
+                                <w:rFonts w:ascii="Consolas" w:hAnsi="Consolas"/>
+                              </w:rPr>
+                            </w:pPr>
+                            <w:r>
+                              <w:rPr>
+                                <w:rFonts w:ascii="Consolas" w:hAnsi="Consolas"/>
+                              </w:rPr>
+                              <w:t>The wind direction</w:t>
+                            </w:r>
+                            <w:r>
+                              <w:rPr>
+                                <w:rFonts w:ascii="Consolas" w:hAnsi="Consolas"/>
+                              </w:rPr>
+                              <w:t xml:space="preserve"> in degrees</w:t>
+                            </w:r>
+                            <w:r>
+                              <w:rPr>
+                                <w:rFonts w:ascii="Consolas" w:hAnsi="Consolas"/>
+                              </w:rPr>
+                              <w:t>. 0 or 360 is North and 180 is South.</w:t>
                             </w:r>
                           </w:p>
                           <w:p>
@@ -2676,7 +2750,7 @@
           </mc:Choice>
           <mc:Fallback>
             <w:pict>
-              <v:shape w14:anchorId="4A98371F" id="Text Box 4" o:spid="_x0000_s1029" type="#_x0000_t202" style="position:absolute;margin-left:379.6pt;margin-top:18.6pt;width:430.8pt;height:532.8pt;z-index:251667456;visibility:visible;mso-wrap-style:square;mso-width-percent:0;mso-height-percent:0;mso-wrap-distance-left:9pt;mso-wrap-distance-top:3.6pt;mso-wrap-distance-right:9pt;mso-wrap-distance-bottom:3.6pt;mso-position-horizontal:right;mso-position-horizontal-relative:margin;mso-position-vertical:absolute;mso-position-vertical-relative:text;mso-width-percent:0;mso-height-percent:0;mso-width-relative:margin;mso-height-relative:margin;v-text-anchor:top" o:gfxdata="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">
+              <v:shape w14:anchorId="4A98371F" id="Text Box 4" o:spid="_x0000_s1029" type="#_x0000_t202" style="position:absolute;margin-left:379.6pt;margin-top:18.6pt;width:430.8pt;height:627pt;z-index:251667456;visibility:visible;mso-wrap-style:square;mso-width-percent:0;mso-height-percent:0;mso-wrap-distance-left:9pt;mso-wrap-distance-top:3.6pt;mso-wrap-distance-right:9pt;mso-wrap-distance-bottom:3.6pt;mso-position-horizontal:right;mso-position-horizontal-relative:margin;mso-position-vertical:absolute;mso-position-vertical-relative:text;mso-width-percent:0;mso-height-percent:0;mso-width-relative:margin;mso-height-relative:margin;v-text-anchor:top" o:gfxdata="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">
                 <v:textbox>
                   <w:txbxContent>
                     <w:p>
@@ -2995,38 +3069,122 @@
                           <w:rFonts w:ascii="Consolas" w:hAnsi="Consolas"/>
                           <w:b/>
                         </w:rPr>
-                        <w:t>now [forecasts]</w:t>
-                      </w:r>
-                    </w:p>
-                    <w:p>
-                      <w:pPr>
-                        <w:pStyle w:val="NoSpacing"/>
+                        <w:t>n</w:t>
+                      </w:r>
+                      <w:r>
                         <w:rPr>
                           <w:rFonts w:ascii="Consolas" w:hAnsi="Consolas"/>
                           <w:b/>
                         </w:rPr>
-                      </w:pPr>
+                        <w:t>ow</w:t>
+                      </w:r>
                       <w:r>
                         <w:rPr>
                           <w:rFonts w:ascii="Consolas" w:hAnsi="Consolas"/>
                           <w:b/>
                         </w:rPr>
-                        <w:t>current [optional]</w:t>
-                      </w:r>
-                    </w:p>
-                    <w:p>
-                      <w:pPr>
-                        <w:pStyle w:val="NoSpacing"/>
+                        <w:t xml:space="preserve"> [JSON object] [optional]</w:t>
+                      </w:r>
+                    </w:p>
+                    <w:p>
+                      <w:pPr>
+                        <w:pStyle w:val="NoSpacing"/>
+                        <w:rPr>
+                          <w:rFonts w:ascii="Consolas" w:hAnsi="Consolas"/>
+                        </w:rPr>
+                      </w:pPr>
+                      <w:r>
                         <w:rPr>
                           <w:rFonts w:ascii="Consolas" w:hAnsi="Consolas"/>
                           <w:b/>
                         </w:rPr>
-                      </w:pPr>
-                      <w:r>
+                        <w:tab/>
+                      </w:r>
+                      <w:r>
+                        <w:rPr>
+                          <w:rFonts w:ascii="Consolas" w:hAnsi="Consolas"/>
+                        </w:rPr>
+                        <w:t>Current</w:t>
+                      </w:r>
+                      <w:r>
+                        <w:rPr>
+                          <w:rFonts w:ascii="Consolas" w:hAnsi="Consolas"/>
+                        </w:rPr>
+                        <w:t xml:space="preserve"> weather</w:t>
+                      </w:r>
+                      <w:r>
+                        <w:rPr>
+                          <w:rFonts w:ascii="Consolas" w:hAnsi="Consolas"/>
+                        </w:rPr>
+                        <w:t xml:space="preserve"> conditions.</w:t>
+                      </w:r>
+                    </w:p>
+                    <w:p>
+                      <w:pPr>
+                        <w:pStyle w:val="NoSpacing"/>
                         <w:rPr>
                           <w:rFonts w:ascii="Consolas" w:hAnsi="Consolas"/>
                           <w:b/>
                         </w:rPr>
+                      </w:pPr>
+                      <w:r>
+                        <w:rPr>
+                          <w:rFonts w:ascii="Consolas" w:hAnsi="Consolas"/>
+                          <w:b/>
+                        </w:rPr>
+                        <w:t>forecasts [JSON array]</w:t>
+                      </w:r>
+                      <w:r>
+                        <w:rPr>
+                          <w:rFonts w:ascii="Consolas" w:hAnsi="Consolas"/>
+                          <w:b/>
+                        </w:rPr>
+                        <w:t xml:space="preserve"> [optional]</w:t>
+                      </w:r>
+                    </w:p>
+                    <w:p>
+                      <w:pPr>
+                        <w:pStyle w:val="NoSpacing"/>
+                        <w:ind w:left="720"/>
+                        <w:rPr>
+                          <w:rFonts w:ascii="Consolas" w:hAnsi="Consolas"/>
+                        </w:rPr>
+                      </w:pPr>
+                      <w:r>
+                        <w:rPr>
+                          <w:rFonts w:ascii="Consolas" w:hAnsi="Consolas"/>
+                        </w:rPr>
+                        <w:t xml:space="preserve">Daily </w:t>
+                      </w:r>
+                      <w:r>
+                        <w:rPr>
+                          <w:rFonts w:ascii="Consolas" w:hAnsi="Consolas"/>
+                        </w:rPr>
+                        <w:t>weather conditions. Starts from today.</w:t>
+                      </w:r>
+                    </w:p>
+                    <w:p>
+                      <w:pPr>
+                        <w:pStyle w:val="NoSpacing"/>
+                        <w:rPr>
+                          <w:rFonts w:ascii="Consolas" w:hAnsi="Consolas"/>
+                          <w:b/>
+                        </w:rPr>
+                      </w:pPr>
+                    </w:p>
+                    <w:p>
+                      <w:pPr>
+                        <w:pStyle w:val="NoSpacing"/>
+                        <w:rPr>
+                          <w:rFonts w:ascii="Consolas" w:hAnsi="Consolas"/>
+                          <w:b/>
+                        </w:rPr>
+                      </w:pPr>
+                      <w:r>
+                        <w:rPr>
+                          <w:rFonts w:ascii="Consolas" w:hAnsi="Consolas"/>
+                          <w:b/>
+                        </w:rPr>
                         <w:t>date [int64]</w:t>
                       </w:r>
                     </w:p>
@@ -3042,37 +3200,115 @@
                         <w:rPr>
                           <w:rFonts w:ascii="Consolas" w:hAnsi="Consolas"/>
                         </w:rPr>
-                        <w:t xml:space="preserve">UNIX </w:t>
-                      </w:r>
+                        <w:t>UNIX U</w:t>
+                      </w:r>
+                      <w:r>
+                        <w:rPr>
+                          <w:rFonts w:ascii="Consolas" w:hAnsi="Consolas"/>
+                        </w:rPr>
+                        <w:t>TC</w:t>
+                      </w:r>
+                      <w:r>
+                        <w:rPr>
+                          <w:rFonts w:ascii="Consolas" w:hAnsi="Consolas"/>
+                        </w:rPr>
+                        <w:t xml:space="preserve"> time.</w:t>
+                      </w:r>
+                    </w:p>
+                    <w:p>
+                      <w:pPr>
+                        <w:pStyle w:val="NoSpacing"/>
+                        <w:rPr>
+                          <w:rFonts w:ascii="Consolas" w:hAnsi="Consolas"/>
+                          <w:b/>
+                        </w:rPr>
+                      </w:pPr>
+                      <w:r>
+                        <w:rPr>
+                          <w:rFonts w:ascii="Consolas" w:hAnsi="Consolas"/>
+                          <w:b/>
+                        </w:rPr>
+                        <w:t>temp [float] [optional]</w:t>
+                      </w:r>
+                    </w:p>
+                    <w:p>
+                      <w:pPr>
+                        <w:pStyle w:val="NoSpacing"/>
+                        <w:ind w:firstLine="720"/>
+                        <w:rPr>
+                          <w:rFonts w:ascii="Consolas" w:hAnsi="Consolas"/>
+                        </w:rPr>
+                      </w:pPr>
+                      <w:r>
+                        <w:rPr>
+                          <w:rFonts w:ascii="Consolas" w:hAnsi="Consolas"/>
+                        </w:rPr>
+                        <w:t>Current temperature.</w:t>
+                      </w:r>
+                    </w:p>
+                    <w:p>
+                      <w:pPr>
+                        <w:pStyle w:val="NoSpacing"/>
+                        <w:rPr>
+                          <w:rFonts w:ascii="Consolas" w:hAnsi="Consolas"/>
+                          <w:b/>
+                        </w:rPr>
+                      </w:pPr>
                       <w:proofErr w:type="spellStart"/>
                       <w:r>
                         <w:rPr>
                           <w:rFonts w:ascii="Consolas" w:hAnsi="Consolas"/>
-                        </w:rPr>
-                        <w:t>Utc</w:t>
+                          <w:b/>
+                        </w:rPr>
+                        <w:t>tempMin</w:t>
                       </w:r>
                       <w:proofErr w:type="spellEnd"/>
                       <w:r>
                         <w:rPr>
                           <w:rFonts w:ascii="Consolas" w:hAnsi="Consolas"/>
-                        </w:rPr>
-                        <w:t xml:space="preserve"> time.</w:t>
-                      </w:r>
-                    </w:p>
-                    <w:p>
-                      <w:pPr>
-                        <w:pStyle w:val="NoSpacing"/>
-                        <w:rPr>
-                          <w:rFonts w:ascii="Consolas" w:hAnsi="Consolas"/>
                           <w:b/>
                         </w:rPr>
-                      </w:pPr>
-                      <w:r>
+                        <w:t xml:space="preserve"> [float] [optional]</w:t>
+                      </w:r>
+                    </w:p>
+                    <w:p>
+                      <w:pPr>
+                        <w:pStyle w:val="NoSpacing"/>
+                        <w:ind w:firstLine="720"/>
+                        <w:rPr>
+                          <w:rFonts w:ascii="Consolas" w:hAnsi="Consolas"/>
+                        </w:rPr>
+                      </w:pPr>
+                      <w:r>
+                        <w:rPr>
+                          <w:rFonts w:ascii="Consolas" w:hAnsi="Consolas"/>
+                        </w:rPr>
+                        <w:t>Lowest temperature of the day.</w:t>
+                      </w:r>
+                    </w:p>
+                    <w:p>
+                      <w:pPr>
+                        <w:pStyle w:val="NoSpacing"/>
                         <w:rPr>
                           <w:rFonts w:ascii="Consolas" w:hAnsi="Consolas"/>
                           <w:b/>
                         </w:rPr>
-                        <w:t>temp [float] [optional]</w:t>
+                      </w:pPr>
+                      <w:proofErr w:type="spellStart"/>
+                      <w:r>
+                        <w:rPr>
+                          <w:rFonts w:ascii="Consolas" w:hAnsi="Consolas"/>
+                          <w:b/>
+                        </w:rPr>
+                        <w:t>tempMax</w:t>
+                      </w:r>
+                      <w:proofErr w:type="spellEnd"/>
+                      <w:r>
+                        <w:rPr>
+                          <w:rFonts w:ascii="Consolas" w:hAnsi="Consolas"/>
+                          <w:b/>
+                        </w:rPr>
+                        <w:t xml:space="preserve"> [float] [optional]</w:t>
                       </w:r>
                     </w:p>
                     <w:p>
@@ -3087,7 +3323,7 @@
                         <w:rPr>
                           <w:rFonts w:ascii="Consolas" w:hAnsi="Consolas"/>
                         </w:rPr>
-                        <w:t>Current temperature.</w:t>
+                        <w:t>Highest temperature of the day.</w:t>
                       </w:r>
                     </w:p>
                     <w:p>
@@ -3098,13 +3334,50 @@
                           <w:b/>
                         </w:rPr>
                       </w:pPr>
+                      <w:r>
+                        <w:rPr>
+                          <w:rFonts w:ascii="Consolas" w:hAnsi="Consolas"/>
+                          <w:b/>
+                        </w:rPr>
+                        <w:t>humidity [int32] [optional] [%]</w:t>
+                      </w:r>
+                    </w:p>
+                    <w:p>
+                      <w:pPr>
+                        <w:pStyle w:val="NoSpacing"/>
+                        <w:rPr>
+                          <w:rFonts w:ascii="Consolas" w:hAnsi="Consolas"/>
+                        </w:rPr>
+                      </w:pPr>
+                      <w:r>
+                        <w:rPr>
+                          <w:rFonts w:ascii="Consolas" w:hAnsi="Consolas"/>
+                          <w:b/>
+                        </w:rPr>
+                        <w:tab/>
+                      </w:r>
+                      <w:r>
+                        <w:rPr>
+                          <w:rFonts w:ascii="Consolas" w:hAnsi="Consolas"/>
+                        </w:rPr>
+                        <w:t>Percentage of humidity.</w:t>
+                      </w:r>
+                    </w:p>
+                    <w:p>
+                      <w:pPr>
+                        <w:pStyle w:val="NoSpacing"/>
+                        <w:rPr>
+                          <w:rFonts w:ascii="Consolas" w:hAnsi="Consolas"/>
+                          <w:b/>
+                        </w:rPr>
+                      </w:pPr>
                       <w:proofErr w:type="spellStart"/>
                       <w:r>
                         <w:rPr>
                           <w:rFonts w:ascii="Consolas" w:hAnsi="Consolas"/>
                           <w:b/>
                         </w:rPr>
-                        <w:t>tempMin</w:t>
+                        <w:t>weatherType</w:t>
                       </w:r>
                       <w:proofErr w:type="spellEnd"/>
                       <w:r>
@@ -3112,27 +3385,129 @@
                           <w:rFonts w:ascii="Consolas" w:hAnsi="Consolas"/>
                           <w:b/>
                         </w:rPr>
+                        <w:t xml:space="preserve"> [string] [optional]</w:t>
+                      </w:r>
+                    </w:p>
+                    <w:p>
+                      <w:pPr>
+                        <w:pStyle w:val="NoSpacing"/>
+                        <w:ind w:firstLine="720"/>
+                        <w:rPr>
+                          <w:rFonts w:ascii="Consolas" w:hAnsi="Consolas"/>
+                        </w:rPr>
+                      </w:pPr>
+                      <w:r>
+                        <w:rPr>
+                          <w:rFonts w:ascii="Consolas" w:hAnsi="Consolas"/>
+                        </w:rPr>
+                        <w:t>Can be used for icons.</w:t>
+                      </w:r>
+                    </w:p>
+                    <w:p>
+                      <w:pPr>
+                        <w:pStyle w:val="NoSpacing"/>
+                        <w:rPr>
+                          <w:rFonts w:ascii="Consolas" w:hAnsi="Consolas"/>
+                          <w:b/>
+                        </w:rPr>
+                      </w:pPr>
+                      <w:proofErr w:type="spellStart"/>
+                      <w:r>
+                        <w:rPr>
+                          <w:rFonts w:ascii="Consolas" w:hAnsi="Consolas"/>
+                          <w:b/>
+                        </w:rPr>
+                        <w:t>weatherDescription</w:t>
+                      </w:r>
+                      <w:proofErr w:type="spellEnd"/>
+                      <w:r>
+                        <w:rPr>
+                          <w:rFonts w:ascii="Consolas" w:hAnsi="Consolas"/>
+                          <w:b/>
+                        </w:rPr>
+                        <w:t xml:space="preserve"> [string] [optional]</w:t>
+                      </w:r>
+                    </w:p>
+                    <w:p>
+                      <w:pPr>
+                        <w:pStyle w:val="NoSpacing"/>
+                        <w:ind w:firstLine="720"/>
+                        <w:rPr>
+                          <w:rFonts w:ascii="Consolas" w:hAnsi="Consolas"/>
+                        </w:rPr>
+                      </w:pPr>
+                      <w:r>
+                        <w:rPr>
+                          <w:rFonts w:ascii="Consolas" w:hAnsi="Consolas"/>
+                        </w:rPr>
+                        <w:t>Can be used as the weather summary.</w:t>
+                      </w:r>
+                    </w:p>
+                    <w:p>
+                      <w:pPr>
+                        <w:pStyle w:val="NoSpacing"/>
+                        <w:rPr>
+                          <w:rFonts w:ascii="Consolas" w:hAnsi="Consolas"/>
+                          <w:b/>
+                        </w:rPr>
+                      </w:pPr>
+                      <w:r>
+                        <w:rPr>
+                          <w:rFonts w:ascii="Consolas" w:hAnsi="Consolas"/>
+                          <w:b/>
+                        </w:rPr>
+                        <w:t>cloudiness [int32] [optional] [%]</w:t>
+                      </w:r>
+                    </w:p>
+                    <w:p>
+                      <w:pPr>
+                        <w:pStyle w:val="NoSpacing"/>
+                        <w:rPr>
+                          <w:rFonts w:ascii="Consolas" w:hAnsi="Consolas"/>
+                        </w:rPr>
+                      </w:pPr>
+                      <w:r>
+                        <w:rPr>
+                          <w:rFonts w:ascii="Consolas" w:hAnsi="Consolas"/>
+                          <w:b/>
+                        </w:rPr>
+                        <w:tab/>
+                      </w:r>
+                      <w:r>
+                        <w:rPr>
+                          <w:rFonts w:ascii="Consolas" w:hAnsi="Consolas"/>
+                        </w:rPr>
+                        <w:t>Percentage of cloud cover.</w:t>
+                      </w:r>
+                    </w:p>
+                    <w:p>
+                      <w:pPr>
+                        <w:pStyle w:val="NoSpacing"/>
+                        <w:rPr>
+                          <w:rFonts w:ascii="Consolas" w:hAnsi="Consolas"/>
+                          <w:b/>
+                        </w:rPr>
+                      </w:pPr>
+                      <w:proofErr w:type="spellStart"/>
+                      <w:r>
+                        <w:rPr>
+                          <w:rFonts w:ascii="Consolas" w:hAnsi="Consolas"/>
+                          <w:b/>
+                        </w:rPr>
+                        <w:t>windSpeed</w:t>
+                      </w:r>
+                      <w:proofErr w:type="spellEnd"/>
+                      <w:r>
+                        <w:rPr>
+                          <w:rFonts w:ascii="Consolas" w:hAnsi="Consolas"/>
+                          <w:b/>
+                        </w:rPr>
                         <w:t xml:space="preserve"> [float] [optional]</w:t>
                       </w:r>
                     </w:p>
                     <w:p>
                       <w:pPr>
                         <w:pStyle w:val="NoSpacing"/>
-                        <w:ind w:firstLine="720"/>
-                        <w:rPr>
-                          <w:rFonts w:ascii="Consolas" w:hAnsi="Consolas"/>
-                        </w:rPr>
-                      </w:pPr>
-                      <w:r>
-                        <w:rPr>
-                          <w:rFonts w:ascii="Consolas" w:hAnsi="Consolas"/>
-                        </w:rPr>
-                        <w:t>Lowest temperature of the day.</w:t>
-                      </w:r>
-                    </w:p>
-                    <w:p>
-                      <w:pPr>
-                        <w:pStyle w:val="NoSpacing"/>
                         <w:rPr>
                           <w:rFonts w:ascii="Consolas" w:hAnsi="Consolas"/>
                           <w:b/>
@@ -3144,7 +3519,7 @@
                           <w:rFonts w:ascii="Consolas" w:hAnsi="Consolas"/>
                           <w:b/>
                         </w:rPr>
-                        <w:t>tempMax</w:t>
+                        <w:t>windDeg</w:t>
                       </w:r>
                       <w:proofErr w:type="spellEnd"/>
                       <w:r>
@@ -3158,193 +3533,28 @@
                     <w:p>
                       <w:pPr>
                         <w:pStyle w:val="NoSpacing"/>
-                        <w:ind w:firstLine="720"/>
-                        <w:rPr>
-                          <w:rFonts w:ascii="Consolas" w:hAnsi="Consolas"/>
-                        </w:rPr>
-                      </w:pPr>
-                      <w:r>
-                        <w:rPr>
-                          <w:rFonts w:ascii="Consolas" w:hAnsi="Consolas"/>
-                        </w:rPr>
-                        <w:t>Highest temperature of the day.</w:t>
-                      </w:r>
-                    </w:p>
-                    <w:p>
-                      <w:pPr>
-                        <w:pStyle w:val="NoSpacing"/>
-                        <w:rPr>
-                          <w:rFonts w:ascii="Consolas" w:hAnsi="Consolas"/>
-                          <w:b/>
-                        </w:rPr>
-                      </w:pPr>
-                      <w:r>
-                        <w:rPr>
-                          <w:rFonts w:ascii="Consolas" w:hAnsi="Consolas"/>
-                          <w:b/>
-                        </w:rPr>
-                        <w:t>humidity [int32] [optional] [%]</w:t>
-                      </w:r>
-                    </w:p>
-                    <w:p>
-                      <w:pPr>
-                        <w:pStyle w:val="NoSpacing"/>
-                        <w:rPr>
-                          <w:rFonts w:ascii="Consolas" w:hAnsi="Consolas"/>
-                          <w:b/>
-                        </w:rPr>
-                      </w:pPr>
-                      <w:proofErr w:type="spellStart"/>
-                      <w:r>
-                        <w:rPr>
-                          <w:rFonts w:ascii="Consolas" w:hAnsi="Consolas"/>
-                          <w:b/>
-                        </w:rPr>
-                        <w:t>weatherType</w:t>
-                      </w:r>
-                      <w:proofErr w:type="spellEnd"/>
-                      <w:r>
-                        <w:rPr>
-                          <w:rFonts w:ascii="Consolas" w:hAnsi="Consolas"/>
-                          <w:b/>
-                        </w:rPr>
-                        <w:t xml:space="preserve"> [string] [optional]</w:t>
-                      </w:r>
-                    </w:p>
-                    <w:p>
-                      <w:pPr>
-                        <w:pStyle w:val="NoSpacing"/>
-                        <w:ind w:firstLine="720"/>
-                        <w:rPr>
-                          <w:rFonts w:ascii="Consolas" w:hAnsi="Consolas"/>
-                        </w:rPr>
-                      </w:pPr>
-                      <w:r>
-                        <w:rPr>
-                          <w:rFonts w:ascii="Consolas" w:hAnsi="Consolas"/>
-                        </w:rPr>
-                        <w:t>Can be used for icons.</w:t>
-                      </w:r>
-                    </w:p>
-                    <w:p>
-                      <w:pPr>
-                        <w:pStyle w:val="NoSpacing"/>
-                        <w:rPr>
-                          <w:rFonts w:ascii="Consolas" w:hAnsi="Consolas"/>
-                          <w:b/>
-                        </w:rPr>
-                      </w:pPr>
-                      <w:proofErr w:type="spellStart"/>
-                      <w:r>
-                        <w:rPr>
-                          <w:rFonts w:ascii="Consolas" w:hAnsi="Consolas"/>
-                          <w:b/>
-                        </w:rPr>
-                        <w:t>weatherDescription</w:t>
-                      </w:r>
-                      <w:proofErr w:type="spellEnd"/>
-                      <w:r>
-                        <w:rPr>
-                          <w:rFonts w:ascii="Consolas" w:hAnsi="Consolas"/>
-                          <w:b/>
-                        </w:rPr>
-                        <w:t xml:space="preserve"> [string] [optional]</w:t>
-                      </w:r>
-                    </w:p>
-                    <w:p>
-                      <w:pPr>
-                        <w:pStyle w:val="NoSpacing"/>
-                        <w:ind w:firstLine="720"/>
-                        <w:rPr>
-                          <w:rFonts w:ascii="Consolas" w:hAnsi="Consolas"/>
-                        </w:rPr>
-                      </w:pPr>
-                      <w:r>
-                        <w:rPr>
-                          <w:rFonts w:ascii="Consolas" w:hAnsi="Consolas"/>
-                        </w:rPr>
-                        <w:t>Can be used as the weather summary.</w:t>
-                      </w:r>
-                    </w:p>
-                    <w:p>
-                      <w:pPr>
-                        <w:pStyle w:val="NoSpacing"/>
-                        <w:rPr>
-                          <w:rFonts w:ascii="Consolas" w:hAnsi="Consolas"/>
-                          <w:b/>
-                        </w:rPr>
-                      </w:pPr>
-                      <w:r>
-                        <w:rPr>
-                          <w:rFonts w:ascii="Consolas" w:hAnsi="Consolas"/>
-                          <w:b/>
-                        </w:rPr>
-                        <w:t>cloudiness [int32] [optional] [%]</w:t>
-                      </w:r>
-                    </w:p>
-                    <w:p>
-                      <w:pPr>
-                        <w:pStyle w:val="NoSpacing"/>
-                        <w:rPr>
-                          <w:rFonts w:ascii="Consolas" w:hAnsi="Consolas"/>
-                          <w:b/>
-                        </w:rPr>
-                      </w:pPr>
-                      <w:proofErr w:type="spellStart"/>
-                      <w:r>
-                        <w:rPr>
-                          <w:rFonts w:ascii="Consolas" w:hAnsi="Consolas"/>
-                          <w:b/>
-                        </w:rPr>
-                        <w:t>windSpeed</w:t>
-                      </w:r>
-                      <w:proofErr w:type="spellEnd"/>
-                      <w:r>
-                        <w:rPr>
-                          <w:rFonts w:ascii="Consolas" w:hAnsi="Consolas"/>
-                          <w:b/>
-                        </w:rPr>
-                        <w:t xml:space="preserve"> [float] [optional]</w:t>
-                      </w:r>
-                    </w:p>
-                    <w:p>
-                      <w:pPr>
-                        <w:pStyle w:val="NoSpacing"/>
-                        <w:rPr>
-                          <w:rFonts w:ascii="Consolas" w:hAnsi="Consolas"/>
-                          <w:b/>
-                        </w:rPr>
-                      </w:pPr>
-                      <w:proofErr w:type="spellStart"/>
-                      <w:r>
-                        <w:rPr>
-                          <w:rFonts w:ascii="Consolas" w:hAnsi="Consolas"/>
-                          <w:b/>
-                        </w:rPr>
-                        <w:t>windDeg</w:t>
-                      </w:r>
-                      <w:proofErr w:type="spellEnd"/>
-                      <w:r>
-                        <w:rPr>
-                          <w:rFonts w:ascii="Consolas" w:hAnsi="Consolas"/>
-                          <w:b/>
-                        </w:rPr>
-                        <w:t xml:space="preserve"> [float] [optional]</w:t>
-                      </w:r>
-                    </w:p>
-                    <w:p>
-                      <w:pPr>
-                        <w:pStyle w:val="NoSpacing"/>
-                        <w:ind w:firstLine="720"/>
-                        <w:rPr>
-                          <w:rFonts w:ascii="Consolas" w:hAnsi="Consolas"/>
-                        </w:rPr>
-                      </w:pPr>
-                      <w:r>
-                        <w:rPr>
-                          <w:rFonts w:ascii="Consolas" w:hAnsi="Consolas"/>
-                        </w:rPr>
-                        <w:t>The wind direction. 0 or 360 is North and 180 is South.</w:t>
+                        <w:ind w:left="720"/>
+                        <w:rPr>
+                          <w:rFonts w:ascii="Consolas" w:hAnsi="Consolas"/>
+                        </w:rPr>
+                      </w:pPr>
+                      <w:r>
+                        <w:rPr>
+                          <w:rFonts w:ascii="Consolas" w:hAnsi="Consolas"/>
+                        </w:rPr>
+                        <w:t>The wind direction</w:t>
+                      </w:r>
+                      <w:r>
+                        <w:rPr>
+                          <w:rFonts w:ascii="Consolas" w:hAnsi="Consolas"/>
+                        </w:rPr>
+                        <w:t xml:space="preserve"> in degrees</w:t>
+                      </w:r>
+                      <w:r>
+                        <w:rPr>
+                          <w:rFonts w:ascii="Consolas" w:hAnsi="Consolas"/>
+                        </w:rPr>
+                        <w:t>. 0 or 360 is North and 180 is South.</w:t>
                       </w:r>
                     </w:p>
                     <w:p>
@@ -3369,21 +3579,20 @@
           <w:sz w:val="26"/>
           <w:szCs w:val="26"/>
         </w:rPr>
-        <w:t>Data explanation</w:t>
+        <w:t>Data explanatio</w:t>
+      </w:r>
+      <w:r>
+        <w:rPr>
+          <w:rFonts w:ascii="Arial" w:hAnsi="Arial" w:cs="Arial"/>
+          <w:sz w:val="26"/>
+          <w:szCs w:val="26"/>
+        </w:rPr>
+        <w:t>n</w:t>
       </w:r>
     </w:p>
     <w:p>
       <w:pPr>
         <w:pStyle w:val="NoSpacing"/>
-        <w:rPr>
-          <w:rFonts w:ascii="Arial" w:hAnsi="Arial" w:cs="Arial"/>
-          <w:sz w:val="26"/>
-          <w:szCs w:val="26"/>
-        </w:rPr>
-      </w:pPr>
-    </w:p>
-    <w:p>
-      <w:pPr>
         <w:rPr>
           <w:rFonts w:ascii="Arial" w:hAnsi="Arial" w:cs="Arial"/>
           <w:sz w:val="26"/>
@@ -4111,13 +4320,7 @@
                               <w:rPr>
                                 <w:rFonts w:ascii="Consolas" w:hAnsi="Consolas"/>
                               </w:rPr>
-                              <w:t xml:space="preserve">        </w:t>
-                            </w:r>
-                            <w:r>
-                              <w:rPr>
-                                <w:rFonts w:ascii="Consolas" w:hAnsi="Consolas"/>
-                              </w:rPr>
-                              <w:t>. . .</w:t>
+                              <w:t xml:space="preserve">        . . .</w:t>
                             </w:r>
                           </w:p>
                           <w:p>
@@ -4839,13 +5042,7 @@
                         <w:rPr>
                           <w:rFonts w:ascii="Consolas" w:hAnsi="Consolas"/>
                         </w:rPr>
-                        <w:t xml:space="preserve">        </w:t>
-                      </w:r>
-                      <w:r>
-                        <w:rPr>
-                          <w:rFonts w:ascii="Consolas" w:hAnsi="Consolas"/>
-                        </w:rPr>
-                        <w:t>. . .</w:t>
+                        <w:t xml:space="preserve">        . . .</w:t>
                       </w:r>
                     </w:p>
                     <w:p>
@@ -5690,7 +5887,7 @@
 </file>
 
 <file path=customXml/itemProps1.xml><?xml version="1.0" encoding="utf-8"?>
-<ds:datastoreItem xmlns:ds="http://schemas.openxmlformats.org/officeDocument/2006/customXml" ds:itemID="{018F2109-D6C8-42F2-96B0-4A3DC2F42267}">
+<ds:datastoreItem xmlns:ds="http://schemas.openxmlformats.org/officeDocument/2006/customXml" ds:itemID="{BFF0115F-0C5A-4A4B-B628-242386CAED0B}">
   <ds:schemaRefs>
     <ds:schemaRef ds:uri="http://schemas.openxmlformats.org/officeDocument/2006/bibliography"/>
   </ds:schemaRefs>

</xml_diff>